<commit_message>
fichier faq et ccahier de charge modifier
</commit_message>
<xml_diff>
--- a/cahier de charge/FashionFlow.docx
+++ b/cahier de charge/FashionFlow.docx
@@ -727,7 +727,13 @@
         <w:rPr>
           <w:lang w:val="fr-FR"/>
         </w:rPr>
-        <w:t>L’application doit être responsive désigne.</w:t>
+        <w:t xml:space="preserve">L’application doit être responsive </w:t>
+      </w:r>
+      <w:r>
+        <w:rPr>
+          <w:lang w:val="fr-FR"/>
+        </w:rPr>
+        <w:t>et ergonomique</w:t>
       </w:r>
     </w:p>
     <w:p>
@@ -900,11 +906,19 @@
           <w:p>
             <w:pPr>
               <w:rPr>
-                <w:lang w:val="fr-FR"/>
-              </w:rPr>
-            </w:pPr>
-            <w:r>
-              <w:rPr>
+                <w:b/>
+                <w:bCs/>
+                <w:i/>
+                <w:iCs/>
+                <w:lang w:val="fr-FR"/>
+              </w:rPr>
+            </w:pPr>
+            <w:r>
+              <w:rPr>
+                <w:b/>
+                <w:bCs/>
+                <w:i/>
+                <w:iCs/>
                 <w:lang w:val="fr-FR"/>
               </w:rPr>
               <w:t>Tailleur /Couturier</w:t>
@@ -918,11 +932,15 @@
           <w:p>
             <w:pPr>
               <w:rPr>
-                <w:lang w:val="fr-FR"/>
-              </w:rPr>
-            </w:pPr>
-            <w:r>
-              <w:rPr>
+                <w:i/>
+                <w:iCs/>
+                <w:lang w:val="fr-FR"/>
+              </w:rPr>
+            </w:pPr>
+            <w:r>
+              <w:rPr>
+                <w:i/>
+                <w:iCs/>
                 <w:lang w:val="fr-FR"/>
               </w:rPr>
               <w:t>L’utilisateur principal</w:t>
@@ -931,6 +949,9 @@
         </w:tc>
       </w:tr>
       <w:tr>
+        <w:trPr>
+          <w:trHeight w:val="204"/>
+        </w:trPr>
         <w:tc>
           <w:tcPr>
             <w:tcW w:w="4644" w:type="dxa"/>
@@ -938,11 +959,15 @@
           <w:p>
             <w:pPr>
               <w:rPr>
-                <w:lang w:val="fr-FR"/>
-              </w:rPr>
-            </w:pPr>
-            <w:r>
-              <w:rPr>
+                <w:i/>
+                <w:iCs/>
+                <w:lang w:val="fr-FR"/>
+              </w:rPr>
+            </w:pPr>
+            <w:r>
+              <w:rPr>
+                <w:i/>
+                <w:iCs/>
                 <w:lang w:val="fr-FR"/>
               </w:rPr>
               <w:t xml:space="preserve">Employés </w:t>
@@ -956,11 +981,15 @@
           <w:p>
             <w:pPr>
               <w:rPr>
-                <w:lang w:val="fr-FR"/>
-              </w:rPr>
-            </w:pPr>
-            <w:r>
-              <w:rPr>
+                <w:i/>
+                <w:iCs/>
+                <w:lang w:val="fr-FR"/>
+              </w:rPr>
+            </w:pPr>
+            <w:r>
+              <w:rPr>
+                <w:i/>
+                <w:iCs/>
                 <w:lang w:val="fr-FR"/>
               </w:rPr>
               <w:t>Second acteur sous le tailleur</w:t>
@@ -976,11 +1005,15 @@
           <w:p>
             <w:pPr>
               <w:rPr>
-                <w:lang w:val="fr-FR"/>
-              </w:rPr>
-            </w:pPr>
-            <w:r>
-              <w:rPr>
+                <w:b/>
+                <w:bCs/>
+                <w:lang w:val="fr-FR"/>
+              </w:rPr>
+            </w:pPr>
+            <w:r>
+              <w:rPr>
+                <w:b/>
+                <w:bCs/>
                 <w:lang w:val="fr-FR"/>
               </w:rPr>
               <w:t>Clients</w:t>
@@ -1398,6 +1431,12 @@
                 <w:lang w:val="fr-FR"/>
               </w:rPr>
             </w:pPr>
+            <w:r>
+              <w:rPr>
+                <w:lang w:val="fr-FR"/>
+              </w:rPr>
+              <w:t>Modifier les informations d’un client</w:t>
+            </w:r>
           </w:p>
         </w:tc>
         <w:tc>
@@ -1414,7 +1453,7 @@
               <w:rPr>
                 <w:lang w:val="fr-FR"/>
               </w:rPr>
-              <w:t>Moyenne</w:t>
+              <w:t>Elevée</w:t>
             </w:r>
           </w:p>
         </w:tc>
@@ -1486,6 +1525,18 @@
                 <w:lang w:val="fr-FR"/>
               </w:rPr>
             </w:pPr>
+            <w:r>
+              <w:rPr>
+                <w:lang w:val="fr-FR"/>
+              </w:rPr>
+              <w:t>Supprimer définitivement</w:t>
+            </w:r>
+            <w:r>
+              <w:rPr>
+                <w:lang w:val="fr-FR"/>
+              </w:rPr>
+              <w:t xml:space="preserve"> un client</w:t>
+            </w:r>
           </w:p>
         </w:tc>
         <w:tc>
@@ -1574,6 +1625,18 @@
                 <w:lang w:val="fr-FR"/>
               </w:rPr>
             </w:pPr>
+            <w:r>
+              <w:rPr>
+                <w:lang w:val="fr-FR"/>
+              </w:rPr>
+              <w:t>Consult</w:t>
+            </w:r>
+            <w:r>
+              <w:rPr>
+                <w:lang w:val="fr-FR"/>
+              </w:rPr>
+              <w:t>er les informations d’un client</w:t>
+            </w:r>
           </w:p>
         </w:tc>
         <w:tc>
@@ -1662,6 +1725,12 @@
                 <w:lang w:val="fr-FR"/>
               </w:rPr>
             </w:pPr>
+            <w:r>
+              <w:rPr>
+                <w:lang w:val="fr-FR"/>
+              </w:rPr>
+              <w:t xml:space="preserve">Pouvoir lister et trier les clients </w:t>
+            </w:r>
           </w:p>
         </w:tc>
         <w:tc>
@@ -1715,7 +1784,7 @@
               </w:rPr>
             </w:pPr>
             <w:r>
-              <w:t>Rechercher un demandeur</w:t>
+              <w:t>Imprimer la liste des clients</w:t>
             </w:r>
           </w:p>
         </w:tc>
@@ -1747,6 +1816,12 @@
                 <w:lang w:val="fr-FR"/>
               </w:rPr>
             </w:pPr>
+            <w:r>
+              <w:rPr>
+                <w:lang w:val="fr-FR"/>
+              </w:rPr>
+              <w:t xml:space="preserve">Imprimer la liste sur une feuille physique </w:t>
+            </w:r>
           </w:p>
         </w:tc>
         <w:tc>
@@ -1794,16 +1869,8 @@
             <w:tcW w:w="3358" w:type="dxa"/>
           </w:tcPr>
           <w:p>
-            <w:pPr>
-              <w:rPr>
-                <w:lang w:val="fr-FR"/>
-              </w:rPr>
-            </w:pPr>
-            <w:r>
-              <w:t>Ajouter un</w:t>
-            </w:r>
-            <w:r>
-              <w:t>e commande</w:t>
+            <w:r>
+              <w:t>Lancer une commande</w:t>
             </w:r>
           </w:p>
         </w:tc>
@@ -1821,7 +1888,7 @@
               <w:rPr>
                 <w:lang w:val="fr-FR"/>
               </w:rPr>
-              <w:t>Tailleur, SA, Client, Employés</w:t>
+              <w:t>Client</w:t>
             </w:r>
           </w:p>
         </w:tc>
@@ -1835,6 +1902,42 @@
                 <w:lang w:val="fr-FR"/>
               </w:rPr>
             </w:pPr>
+            <w:r>
+              <w:rPr>
+                <w:lang w:val="fr-FR"/>
+              </w:rPr>
+              <w:t xml:space="preserve">Le client peut choisir un modèle et envoyer une commande en </w:t>
+            </w:r>
+            <w:r>
+              <w:rPr>
+                <w:lang w:val="fr-FR"/>
+              </w:rPr>
+              <w:t xml:space="preserve">joignant ses </w:t>
+            </w:r>
+            <w:r>
+              <w:rPr>
+                <w:lang w:val="fr-FR"/>
+              </w:rPr>
+              <w:t>informations (</w:t>
+            </w:r>
+            <w:r>
+              <w:rPr>
+                <w:lang w:val="fr-FR"/>
+              </w:rPr>
+              <w:t>On l’avert</w:t>
+            </w:r>
+            <w:r>
+              <w:rPr>
+                <w:lang w:val="fr-FR"/>
+              </w:rPr>
+              <w:t>ira qu’une fois démarrer par le tailleur il ne pourra plus l’annuler</w:t>
+            </w:r>
+            <w:r>
+              <w:rPr>
+                <w:lang w:val="fr-FR"/>
+              </w:rPr>
+              <w:t>)</w:t>
+            </w:r>
           </w:p>
         </w:tc>
         <w:tc>
@@ -1851,7 +1954,7 @@
               <w:rPr>
                 <w:lang w:val="fr-FR"/>
               </w:rPr>
-              <w:t>Moyenne</w:t>
+              <w:t>Elevée</w:t>
             </w:r>
           </w:p>
         </w:tc>
@@ -1882,16 +1985,8 @@
             <w:tcW w:w="3358" w:type="dxa"/>
           </w:tcPr>
           <w:p>
-            <w:pPr>
-              <w:rPr>
-                <w:lang w:val="fr-FR"/>
-              </w:rPr>
-            </w:pPr>
-            <w:r>
-              <w:t>Modifier un</w:t>
-            </w:r>
-            <w:r>
-              <w:t>e commande</w:t>
+            <w:r>
+              <w:t>Annuler une commande</w:t>
             </w:r>
           </w:p>
         </w:tc>
@@ -1909,7 +2004,7 @@
               <w:rPr>
                 <w:lang w:val="fr-FR"/>
               </w:rPr>
-              <w:t>Tailleur, SA, Client, Employés</w:t>
+              <w:t>Client</w:t>
             </w:r>
           </w:p>
         </w:tc>
@@ -1923,6 +2018,12 @@
                 <w:lang w:val="fr-FR"/>
               </w:rPr>
             </w:pPr>
+            <w:r>
+              <w:rPr>
+                <w:lang w:val="fr-FR"/>
+              </w:rPr>
+              <w:t>Le client peut décider d’annuler la commande s’il veut du moment qu’aucune taches n’est lancer sur cette commande</w:t>
+            </w:r>
           </w:p>
         </w:tc>
         <w:tc>
@@ -1939,7 +2040,7 @@
               <w:rPr>
                 <w:lang w:val="fr-FR"/>
               </w:rPr>
-              <w:t>Elevée</w:t>
+              <w:t>Moyenne</w:t>
             </w:r>
           </w:p>
         </w:tc>
@@ -1976,7 +2077,7 @@
               </w:rPr>
             </w:pPr>
             <w:r>
-              <w:t>Supprimer un</w:t>
+              <w:t>Ajouter un</w:t>
             </w:r>
             <w:r>
               <w:t>e commande</w:t>
@@ -1997,7 +2098,13 @@
               <w:rPr>
                 <w:lang w:val="fr-FR"/>
               </w:rPr>
-              <w:t>Tailleur, SA, Client, Employés</w:t>
+              <w:t xml:space="preserve">Tailleur, </w:t>
+            </w:r>
+            <w:r>
+              <w:rPr>
+                <w:lang w:val="fr-FR"/>
+              </w:rPr>
+              <w:t>SA, Employés</w:t>
             </w:r>
           </w:p>
         </w:tc>
@@ -2011,6 +2118,24 @@
                 <w:lang w:val="fr-FR"/>
               </w:rPr>
             </w:pPr>
+            <w:r>
+              <w:rPr>
+                <w:lang w:val="fr-FR"/>
+              </w:rPr>
+              <w:t xml:space="preserve">Ajouter une commande, ici, il s’agit d’initialiser la commande avec tt les informations clients qui a </w:t>
+            </w:r>
+            <w:r>
+              <w:rPr>
+                <w:lang w:val="fr-FR"/>
+              </w:rPr>
+              <w:t>lancé</w:t>
+            </w:r>
+            <w:r>
+              <w:rPr>
+                <w:lang w:val="fr-FR"/>
+              </w:rPr>
+              <w:t xml:space="preserve"> la commande</w:t>
+            </w:r>
           </w:p>
         </w:tc>
         <w:tc>
@@ -2027,7 +2152,7 @@
               <w:rPr>
                 <w:lang w:val="fr-FR"/>
               </w:rPr>
-              <w:t>Moyenne</w:t>
+              <w:t xml:space="preserve">Elevée </w:t>
             </w:r>
           </w:p>
         </w:tc>
@@ -2049,6 +2174,7 @@
               <w:rPr>
                 <w:lang w:val="fr-FR"/>
               </w:rPr>
+              <w:lastRenderedPageBreak/>
               <w:t>10</w:t>
             </w:r>
           </w:p>
@@ -2064,7 +2190,7 @@
               </w:rPr>
             </w:pPr>
             <w:r>
-              <w:t>Consulter un</w:t>
+              <w:t>Modifier un</w:t>
             </w:r>
             <w:r>
               <w:t>e commande</w:t>
@@ -2099,6 +2225,18 @@
                 <w:lang w:val="fr-FR"/>
               </w:rPr>
             </w:pPr>
+            <w:r>
+              <w:rPr>
+                <w:lang w:val="fr-FR"/>
+              </w:rPr>
+              <w:t>Il s’agit ici de pouvoir modifier des informations sur la commande comme</w:t>
+            </w:r>
+            <w:r>
+              <w:rPr>
+                <w:lang w:val="fr-FR"/>
+              </w:rPr>
+              <w:t xml:space="preserve"> le modèle la couleur du tissus…</w:t>
+            </w:r>
           </w:p>
         </w:tc>
         <w:tc>
@@ -2115,7 +2253,7 @@
               <w:rPr>
                 <w:lang w:val="fr-FR"/>
               </w:rPr>
-              <w:t>Faible</w:t>
+              <w:t>Elevée</w:t>
             </w:r>
           </w:p>
         </w:tc>
@@ -2152,10 +2290,10 @@
               </w:rPr>
             </w:pPr>
             <w:r>
-              <w:t xml:space="preserve">Lister les </w:t>
-            </w:r>
-            <w:r>
-              <w:t>commandes</w:t>
+              <w:t>Supprimer un</w:t>
+            </w:r>
+            <w:r>
+              <w:t>e commande</w:t>
             </w:r>
           </w:p>
         </w:tc>
@@ -2187,6 +2325,30 @@
                 <w:lang w:val="fr-FR"/>
               </w:rPr>
             </w:pPr>
+            <w:r>
+              <w:rPr>
+                <w:lang w:val="fr-FR"/>
+              </w:rPr>
+              <w:t xml:space="preserve">Supprimer une commande s’il est </w:t>
+            </w:r>
+            <w:r>
+              <w:rPr>
+                <w:lang w:val="fr-FR"/>
+              </w:rPr>
+              <w:t>annulé</w:t>
+            </w:r>
+            <w:r>
+              <w:rPr>
+                <w:lang w:val="fr-FR"/>
+              </w:rPr>
+              <w:t xml:space="preserve"> par le client où pour raison</w:t>
+            </w:r>
+            <w:r>
+              <w:rPr>
+                <w:lang w:val="fr-FR"/>
+              </w:rPr>
+              <w:t xml:space="preserve"> financière </w:t>
+            </w:r>
           </w:p>
         </w:tc>
         <w:tc>
@@ -2203,7 +2365,7 @@
               <w:rPr>
                 <w:lang w:val="fr-FR"/>
               </w:rPr>
-              <w:t>Elevée</w:t>
+              <w:t>Moyenne</w:t>
             </w:r>
           </w:p>
         </w:tc>
@@ -2240,10 +2402,10 @@
               </w:rPr>
             </w:pPr>
             <w:r>
-              <w:t xml:space="preserve">Imprimer la liste des </w:t>
-            </w:r>
-            <w:r>
-              <w:t>commandes</w:t>
+              <w:t>Consulter un</w:t>
+            </w:r>
+            <w:r>
+              <w:t>e commande</w:t>
             </w:r>
           </w:p>
         </w:tc>
@@ -2275,6 +2437,12 @@
                 <w:lang w:val="fr-FR"/>
               </w:rPr>
             </w:pPr>
+            <w:r>
+              <w:rPr>
+                <w:lang w:val="fr-FR"/>
+              </w:rPr>
+              <w:t xml:space="preserve">Consulter qui a passé la commande qui l’a enregistré le devis et autres </w:t>
+            </w:r>
           </w:p>
         </w:tc>
         <w:tc>
@@ -2291,7 +2459,7 @@
               <w:rPr>
                 <w:lang w:val="fr-FR"/>
               </w:rPr>
-              <w:t>Elevée</w:t>
+              <w:t>Moyenne</w:t>
             </w:r>
           </w:p>
         </w:tc>
@@ -2328,13 +2496,10 @@
               </w:rPr>
             </w:pPr>
             <w:r>
-              <w:t xml:space="preserve">Rechercher </w:t>
-            </w:r>
-            <w:r>
-              <w:t>un</w:t>
-            </w:r>
-            <w:r>
-              <w:t>e commande</w:t>
+              <w:t xml:space="preserve">Lister les </w:t>
+            </w:r>
+            <w:r>
+              <w:t>commandes</w:t>
             </w:r>
           </w:p>
         </w:tc>
@@ -2366,6 +2531,24 @@
                 <w:lang w:val="fr-FR"/>
               </w:rPr>
             </w:pPr>
+            <w:r>
+              <w:rPr>
+                <w:lang w:val="fr-FR"/>
+              </w:rPr>
+              <w:t xml:space="preserve">Faire une liste </w:t>
+            </w:r>
+            <w:r>
+              <w:rPr>
+                <w:lang w:val="fr-FR"/>
+              </w:rPr>
+              <w:t>des commandes</w:t>
+            </w:r>
+            <w:r>
+              <w:rPr>
+                <w:lang w:val="fr-FR"/>
+              </w:rPr>
+              <w:t xml:space="preserve"> pouvoir trier (par chronologie et statut)</w:t>
+            </w:r>
           </w:p>
         </w:tc>
         <w:tc>
@@ -2382,7 +2565,7 @@
               <w:rPr>
                 <w:lang w:val="fr-FR"/>
               </w:rPr>
-              <w:t>Moyenne</w:t>
+              <w:t>Elevée</w:t>
             </w:r>
           </w:p>
         </w:tc>
@@ -2419,7 +2602,10 @@
               </w:rPr>
             </w:pPr>
             <w:r>
-              <w:t>Rechercher un donneur</w:t>
+              <w:t xml:space="preserve">Imprimer la liste des </w:t>
+            </w:r>
+            <w:r>
+              <w:t>commandes</w:t>
             </w:r>
           </w:p>
         </w:tc>
@@ -2437,7 +2623,7 @@
               <w:rPr>
                 <w:lang w:val="fr-FR"/>
               </w:rPr>
-              <w:t>Tailleur, SA, Client, Employés</w:t>
+              <w:t>Tailleur, SA, Employés</w:t>
             </w:r>
           </w:p>
         </w:tc>
@@ -2451,6 +2637,12 @@
                 <w:lang w:val="fr-FR"/>
               </w:rPr>
             </w:pPr>
+            <w:r>
+              <w:rPr>
+                <w:lang w:val="fr-FR"/>
+              </w:rPr>
+              <w:t>Impression physique</w:t>
+            </w:r>
           </w:p>
         </w:tc>
         <w:tc>
@@ -2467,7 +2659,7 @@
               <w:rPr>
                 <w:lang w:val="fr-FR"/>
               </w:rPr>
-              <w:t>Elevée</w:t>
+              <w:t>Moyenne</w:t>
             </w:r>
           </w:p>
         </w:tc>
@@ -2489,7 +2681,6 @@
               <w:rPr>
                 <w:lang w:val="fr-FR"/>
               </w:rPr>
-              <w:lastRenderedPageBreak/>
               <w:t>15</w:t>
             </w:r>
           </w:p>
@@ -2499,8 +2690,19 @@
             <w:tcW w:w="3358" w:type="dxa"/>
           </w:tcPr>
           <w:p>
-            <w:r>
-              <w:t>Rechercher un donneur</w:t>
+            <w:pPr>
+              <w:rPr>
+                <w:lang w:val="fr-FR"/>
+              </w:rPr>
+            </w:pPr>
+            <w:r>
+              <w:t xml:space="preserve">Rechercher </w:t>
+            </w:r>
+            <w:r>
+              <w:t>un</w:t>
+            </w:r>
+            <w:r>
+              <w:t>e commande</w:t>
             </w:r>
           </w:p>
         </w:tc>
@@ -2532,6 +2734,1109 @@
                 <w:lang w:val="fr-FR"/>
               </w:rPr>
             </w:pPr>
+            <w:r>
+              <w:rPr>
+                <w:lang w:val="fr-FR"/>
+              </w:rPr>
+              <w:t xml:space="preserve">Pouvoir rechercher une commande d’un client ou une commande d’un mm modèle </w:t>
+            </w:r>
+          </w:p>
+        </w:tc>
+        <w:tc>
+          <w:tcPr>
+            <w:tcW w:w="1100" w:type="dxa"/>
+          </w:tcPr>
+          <w:p>
+            <w:pPr>
+              <w:rPr>
+                <w:lang w:val="fr-FR"/>
+              </w:rPr>
+            </w:pPr>
+            <w:r>
+              <w:rPr>
+                <w:lang w:val="fr-FR"/>
+              </w:rPr>
+              <w:t>Moyenne</w:t>
+            </w:r>
+          </w:p>
+        </w:tc>
+      </w:tr>
+      <w:tr>
+        <w:tc>
+          <w:tcPr>
+            <w:tcW w:w="440" w:type="dxa"/>
+          </w:tcPr>
+          <w:p>
+            <w:pPr>
+              <w:spacing w:line="276" w:lineRule="auto"/>
+              <w:jc w:val="center"/>
+              <w:rPr>
+                <w:lang w:val="fr-FR"/>
+              </w:rPr>
+            </w:pPr>
+            <w:r>
+              <w:rPr>
+                <w:lang w:val="fr-FR"/>
+              </w:rPr>
+              <w:t>16</w:t>
+            </w:r>
+          </w:p>
+        </w:tc>
+        <w:tc>
+          <w:tcPr>
+            <w:tcW w:w="3358" w:type="dxa"/>
+          </w:tcPr>
+          <w:p>
+            <w:r>
+              <w:t>Ajouter un</w:t>
+            </w:r>
+            <w:r>
+              <w:t xml:space="preserve"> </w:t>
+            </w:r>
+            <w:r>
+              <w:t xml:space="preserve">employé </w:t>
+            </w:r>
+          </w:p>
+        </w:tc>
+        <w:tc>
+          <w:tcPr>
+            <w:tcW w:w="1697" w:type="dxa"/>
+          </w:tcPr>
+          <w:p>
+            <w:pPr>
+              <w:rPr>
+                <w:lang w:val="fr-FR"/>
+              </w:rPr>
+            </w:pPr>
+            <w:r>
+              <w:rPr>
+                <w:lang w:val="fr-FR"/>
+              </w:rPr>
+              <w:t>Tailleur, SA</w:t>
+            </w:r>
+          </w:p>
+        </w:tc>
+        <w:tc>
+          <w:tcPr>
+            <w:tcW w:w="2693" w:type="dxa"/>
+          </w:tcPr>
+          <w:p>
+            <w:pPr>
+              <w:rPr>
+                <w:lang w:val="fr-FR"/>
+              </w:rPr>
+            </w:pPr>
+            <w:r>
+              <w:rPr>
+                <w:lang w:val="fr-FR"/>
+              </w:rPr>
+              <w:t xml:space="preserve">Le Couturier </w:t>
+            </w:r>
+            <w:r>
+              <w:rPr>
+                <w:lang w:val="fr-FR"/>
+              </w:rPr>
+              <w:t xml:space="preserve">peut ajouter un nouvel employé </w:t>
+            </w:r>
+          </w:p>
+        </w:tc>
+        <w:tc>
+          <w:tcPr>
+            <w:tcW w:w="1100" w:type="dxa"/>
+          </w:tcPr>
+          <w:p>
+            <w:pPr>
+              <w:rPr>
+                <w:lang w:val="fr-FR"/>
+              </w:rPr>
+            </w:pPr>
+            <w:r>
+              <w:rPr>
+                <w:lang w:val="fr-FR"/>
+              </w:rPr>
+              <w:t>Elevée</w:t>
+            </w:r>
+          </w:p>
+        </w:tc>
+      </w:tr>
+      <w:tr>
+        <w:tc>
+          <w:tcPr>
+            <w:tcW w:w="440" w:type="dxa"/>
+          </w:tcPr>
+          <w:p>
+            <w:pPr>
+              <w:spacing w:line="276" w:lineRule="auto"/>
+              <w:jc w:val="center"/>
+              <w:rPr>
+                <w:lang w:val="fr-FR"/>
+              </w:rPr>
+            </w:pPr>
+            <w:r>
+              <w:rPr>
+                <w:lang w:val="fr-FR"/>
+              </w:rPr>
+              <w:t>17</w:t>
+            </w:r>
+          </w:p>
+        </w:tc>
+        <w:tc>
+          <w:tcPr>
+            <w:tcW w:w="3358" w:type="dxa"/>
+          </w:tcPr>
+          <w:p>
+            <w:r>
+              <w:t>Modifier un</w:t>
+            </w:r>
+            <w:r>
+              <w:t xml:space="preserve"> employé</w:t>
+            </w:r>
+          </w:p>
+        </w:tc>
+        <w:tc>
+          <w:tcPr>
+            <w:tcW w:w="1697" w:type="dxa"/>
+          </w:tcPr>
+          <w:p>
+            <w:pPr>
+              <w:rPr>
+                <w:lang w:val="fr-FR"/>
+              </w:rPr>
+            </w:pPr>
+            <w:r>
+              <w:rPr>
+                <w:lang w:val="fr-FR"/>
+              </w:rPr>
+              <w:t>Tailleur, SA, Client</w:t>
+            </w:r>
+          </w:p>
+        </w:tc>
+        <w:tc>
+          <w:tcPr>
+            <w:tcW w:w="2693" w:type="dxa"/>
+          </w:tcPr>
+          <w:p>
+            <w:pPr>
+              <w:rPr>
+                <w:lang w:val="fr-FR"/>
+              </w:rPr>
+            </w:pPr>
+            <w:r>
+              <w:rPr>
+                <w:lang w:val="fr-FR"/>
+              </w:rPr>
+              <w:t xml:space="preserve">Modifier les informations de celui-ci </w:t>
+            </w:r>
+          </w:p>
+        </w:tc>
+        <w:tc>
+          <w:tcPr>
+            <w:tcW w:w="1100" w:type="dxa"/>
+          </w:tcPr>
+          <w:p>
+            <w:pPr>
+              <w:rPr>
+                <w:lang w:val="fr-FR"/>
+              </w:rPr>
+            </w:pPr>
+            <w:r>
+              <w:rPr>
+                <w:lang w:val="fr-FR"/>
+              </w:rPr>
+              <w:t>Moyenne</w:t>
+            </w:r>
+          </w:p>
+        </w:tc>
+      </w:tr>
+      <w:tr>
+        <w:tc>
+          <w:tcPr>
+            <w:tcW w:w="440" w:type="dxa"/>
+          </w:tcPr>
+          <w:p>
+            <w:pPr>
+              <w:spacing w:line="276" w:lineRule="auto"/>
+              <w:jc w:val="center"/>
+              <w:rPr>
+                <w:lang w:val="fr-FR"/>
+              </w:rPr>
+            </w:pPr>
+            <w:r>
+              <w:rPr>
+                <w:lang w:val="fr-FR"/>
+              </w:rPr>
+              <w:t>18</w:t>
+            </w:r>
+          </w:p>
+        </w:tc>
+        <w:tc>
+          <w:tcPr>
+            <w:tcW w:w="3358" w:type="dxa"/>
+          </w:tcPr>
+          <w:p>
+            <w:r>
+              <w:t xml:space="preserve">Supprimer un </w:t>
+            </w:r>
+            <w:r>
+              <w:t>employé</w:t>
+            </w:r>
+          </w:p>
+        </w:tc>
+        <w:tc>
+          <w:tcPr>
+            <w:tcW w:w="1697" w:type="dxa"/>
+          </w:tcPr>
+          <w:p>
+            <w:pPr>
+              <w:rPr>
+                <w:lang w:val="fr-FR"/>
+              </w:rPr>
+            </w:pPr>
+            <w:r>
+              <w:rPr>
+                <w:lang w:val="fr-FR"/>
+              </w:rPr>
+              <w:t>Tailleur, SA</w:t>
+            </w:r>
+          </w:p>
+        </w:tc>
+        <w:tc>
+          <w:tcPr>
+            <w:tcW w:w="2693" w:type="dxa"/>
+          </w:tcPr>
+          <w:p>
+            <w:pPr>
+              <w:rPr>
+                <w:lang w:val="fr-FR"/>
+              </w:rPr>
+            </w:pPr>
+            <w:r>
+              <w:rPr>
+                <w:lang w:val="fr-FR"/>
+              </w:rPr>
+              <w:t>Si un employé venait à quitter le service</w:t>
+            </w:r>
+          </w:p>
+        </w:tc>
+        <w:tc>
+          <w:tcPr>
+            <w:tcW w:w="1100" w:type="dxa"/>
+          </w:tcPr>
+          <w:p>
+            <w:pPr>
+              <w:rPr>
+                <w:lang w:val="fr-FR"/>
+              </w:rPr>
+            </w:pPr>
+            <w:r>
+              <w:rPr>
+                <w:lang w:val="fr-FR"/>
+              </w:rPr>
+              <w:t>Faible</w:t>
+            </w:r>
+          </w:p>
+        </w:tc>
+      </w:tr>
+      <w:tr>
+        <w:tc>
+          <w:tcPr>
+            <w:tcW w:w="440" w:type="dxa"/>
+          </w:tcPr>
+          <w:p>
+            <w:pPr>
+              <w:spacing w:line="276" w:lineRule="auto"/>
+              <w:jc w:val="center"/>
+              <w:rPr>
+                <w:lang w:val="fr-FR"/>
+              </w:rPr>
+            </w:pPr>
+            <w:r>
+              <w:rPr>
+                <w:lang w:val="fr-FR"/>
+              </w:rPr>
+              <w:t>19</w:t>
+            </w:r>
+          </w:p>
+        </w:tc>
+        <w:tc>
+          <w:tcPr>
+            <w:tcW w:w="3358" w:type="dxa"/>
+          </w:tcPr>
+          <w:p>
+            <w:pPr>
+              <w:rPr>
+                <w:lang w:val="fr-FR"/>
+              </w:rPr>
+            </w:pPr>
+            <w:r>
+              <w:t xml:space="preserve">Ajouter une tâche </w:t>
+            </w:r>
+          </w:p>
+        </w:tc>
+        <w:tc>
+          <w:tcPr>
+            <w:tcW w:w="1697" w:type="dxa"/>
+          </w:tcPr>
+          <w:p>
+            <w:pPr>
+              <w:rPr>
+                <w:lang w:val="fr-FR"/>
+              </w:rPr>
+            </w:pPr>
+            <w:r>
+              <w:rPr>
+                <w:lang w:val="fr-FR"/>
+              </w:rPr>
+              <w:t>Tailleur, SA, Employés</w:t>
+            </w:r>
+          </w:p>
+        </w:tc>
+        <w:tc>
+          <w:tcPr>
+            <w:tcW w:w="2693" w:type="dxa"/>
+          </w:tcPr>
+          <w:p>
+            <w:pPr>
+              <w:rPr>
+                <w:lang w:val="fr-FR"/>
+              </w:rPr>
+            </w:pPr>
+            <w:r>
+              <w:rPr>
+                <w:lang w:val="fr-FR"/>
+              </w:rPr>
+              <w:t xml:space="preserve">Initialiser la tâche à faire pour l’attribuer ou la lancer après </w:t>
+            </w:r>
+          </w:p>
+        </w:tc>
+        <w:tc>
+          <w:tcPr>
+            <w:tcW w:w="1100" w:type="dxa"/>
+          </w:tcPr>
+          <w:p>
+            <w:pPr>
+              <w:rPr>
+                <w:lang w:val="fr-FR"/>
+              </w:rPr>
+            </w:pPr>
+            <w:r>
+              <w:rPr>
+                <w:lang w:val="fr-FR"/>
+              </w:rPr>
+              <w:t>Elevée</w:t>
+            </w:r>
+          </w:p>
+        </w:tc>
+      </w:tr>
+      <w:tr>
+        <w:tc>
+          <w:tcPr>
+            <w:tcW w:w="440" w:type="dxa"/>
+          </w:tcPr>
+          <w:p>
+            <w:pPr>
+              <w:spacing w:line="276" w:lineRule="auto"/>
+              <w:jc w:val="center"/>
+              <w:rPr>
+                <w:lang w:val="fr-FR"/>
+              </w:rPr>
+            </w:pPr>
+            <w:r>
+              <w:rPr>
+                <w:lang w:val="fr-FR"/>
+              </w:rPr>
+              <w:t>20</w:t>
+            </w:r>
+          </w:p>
+        </w:tc>
+        <w:tc>
+          <w:tcPr>
+            <w:tcW w:w="3358" w:type="dxa"/>
+          </w:tcPr>
+          <w:p>
+            <w:r>
+              <w:t xml:space="preserve">Modifier une tâche </w:t>
+            </w:r>
+          </w:p>
+        </w:tc>
+        <w:tc>
+          <w:tcPr>
+            <w:tcW w:w="1697" w:type="dxa"/>
+          </w:tcPr>
+          <w:p>
+            <w:pPr>
+              <w:rPr>
+                <w:lang w:val="fr-FR"/>
+              </w:rPr>
+            </w:pPr>
+            <w:r>
+              <w:rPr>
+                <w:lang w:val="fr-FR"/>
+              </w:rPr>
+              <w:t>Tailleur, SA</w:t>
+            </w:r>
+            <w:r>
+              <w:rPr>
+                <w:lang w:val="fr-FR"/>
+              </w:rPr>
+              <w:t>,</w:t>
+            </w:r>
+          </w:p>
+          <w:p>
+            <w:pPr>
+              <w:rPr>
+                <w:lang w:val="fr-FR"/>
+              </w:rPr>
+            </w:pPr>
+            <w:r>
+              <w:rPr>
+                <w:lang w:val="fr-FR"/>
+              </w:rPr>
+              <w:t>Employés</w:t>
+            </w:r>
+          </w:p>
+        </w:tc>
+        <w:tc>
+          <w:tcPr>
+            <w:tcW w:w="2693" w:type="dxa"/>
+          </w:tcPr>
+          <w:p>
+            <w:pPr>
+              <w:rPr>
+                <w:lang w:val="fr-FR"/>
+              </w:rPr>
+            </w:pPr>
+            <w:r>
+              <w:rPr>
+                <w:lang w:val="fr-FR"/>
+              </w:rPr>
+              <w:t xml:space="preserve">Modifier les informations ou ajouter </w:t>
+            </w:r>
+            <w:r>
+              <w:rPr>
+                <w:lang w:val="fr-FR"/>
+              </w:rPr>
+              <w:t>des changements</w:t>
+            </w:r>
+            <w:r>
+              <w:rPr>
+                <w:lang w:val="fr-FR"/>
+              </w:rPr>
+              <w:t xml:space="preserve"> </w:t>
+            </w:r>
+            <w:r>
+              <w:rPr>
+                <w:lang w:val="fr-FR"/>
+              </w:rPr>
+              <w:t>à</w:t>
+            </w:r>
+            <w:r>
+              <w:rPr>
+                <w:lang w:val="fr-FR"/>
+              </w:rPr>
+              <w:t xml:space="preserve"> la t</w:t>
+            </w:r>
+            <w:r>
+              <w:rPr>
+                <w:lang w:val="fr-FR"/>
+              </w:rPr>
+              <w:t>â</w:t>
+            </w:r>
+            <w:r>
+              <w:rPr>
+                <w:lang w:val="fr-FR"/>
+              </w:rPr>
+              <w:t>che</w:t>
+            </w:r>
+            <w:r>
+              <w:rPr>
+                <w:lang w:val="fr-FR"/>
+              </w:rPr>
+              <w:t xml:space="preserve"> </w:t>
+            </w:r>
+            <w:r>
+              <w:rPr>
+                <w:lang w:val="fr-FR"/>
+              </w:rPr>
+              <w:t xml:space="preserve">initiale </w:t>
+            </w:r>
+          </w:p>
+        </w:tc>
+        <w:tc>
+          <w:tcPr>
+            <w:tcW w:w="1100" w:type="dxa"/>
+          </w:tcPr>
+          <w:p>
+            <w:pPr>
+              <w:rPr>
+                <w:lang w:val="fr-FR"/>
+              </w:rPr>
+            </w:pPr>
+            <w:r>
+              <w:rPr>
+                <w:lang w:val="fr-FR"/>
+              </w:rPr>
+              <w:t>Moyenne</w:t>
+            </w:r>
+          </w:p>
+        </w:tc>
+      </w:tr>
+      <w:tr>
+        <w:tc>
+          <w:tcPr>
+            <w:tcW w:w="440" w:type="dxa"/>
+          </w:tcPr>
+          <w:p>
+            <w:pPr>
+              <w:spacing w:line="276" w:lineRule="auto"/>
+              <w:jc w:val="center"/>
+              <w:rPr>
+                <w:lang w:val="fr-FR"/>
+              </w:rPr>
+            </w:pPr>
+            <w:r>
+              <w:rPr>
+                <w:lang w:val="fr-FR"/>
+              </w:rPr>
+              <w:t>21</w:t>
+            </w:r>
+          </w:p>
+        </w:tc>
+        <w:tc>
+          <w:tcPr>
+            <w:tcW w:w="3358" w:type="dxa"/>
+          </w:tcPr>
+          <w:p>
+            <w:r>
+              <w:t>Lancer une tâche</w:t>
+            </w:r>
+          </w:p>
+        </w:tc>
+        <w:tc>
+          <w:tcPr>
+            <w:tcW w:w="1697" w:type="dxa"/>
+          </w:tcPr>
+          <w:p>
+            <w:pPr>
+              <w:rPr>
+                <w:lang w:val="fr-FR"/>
+              </w:rPr>
+            </w:pPr>
+            <w:r>
+              <w:rPr>
+                <w:lang w:val="fr-FR"/>
+              </w:rPr>
+              <w:t>Tailleur, SA</w:t>
+            </w:r>
+            <w:r>
+              <w:rPr>
+                <w:lang w:val="fr-FR"/>
+              </w:rPr>
+              <w:t>,</w:t>
+            </w:r>
+            <w:r>
+              <w:rPr>
+                <w:lang w:val="fr-FR"/>
+              </w:rPr>
+              <w:t xml:space="preserve"> Employés</w:t>
+            </w:r>
+          </w:p>
+        </w:tc>
+        <w:tc>
+          <w:tcPr>
+            <w:tcW w:w="2693" w:type="dxa"/>
+          </w:tcPr>
+          <w:p>
+            <w:pPr>
+              <w:rPr>
+                <w:lang w:val="fr-FR"/>
+              </w:rPr>
+            </w:pPr>
+            <w:r>
+              <w:rPr>
+                <w:lang w:val="fr-FR"/>
+              </w:rPr>
+              <w:t xml:space="preserve">Démarrer la tache enfin de la boucler définitivement </w:t>
+            </w:r>
+          </w:p>
+        </w:tc>
+        <w:tc>
+          <w:tcPr>
+            <w:tcW w:w="1100" w:type="dxa"/>
+          </w:tcPr>
+          <w:p>
+            <w:pPr>
+              <w:rPr>
+                <w:lang w:val="fr-FR"/>
+              </w:rPr>
+            </w:pPr>
+            <w:r>
+              <w:rPr>
+                <w:lang w:val="fr-FR"/>
+              </w:rPr>
+              <w:t>Elevée</w:t>
+            </w:r>
+          </w:p>
+        </w:tc>
+      </w:tr>
+      <w:tr>
+        <w:tc>
+          <w:tcPr>
+            <w:tcW w:w="440" w:type="dxa"/>
+          </w:tcPr>
+          <w:p>
+            <w:pPr>
+              <w:spacing w:line="276" w:lineRule="auto"/>
+              <w:jc w:val="center"/>
+              <w:rPr>
+                <w:lang w:val="fr-FR"/>
+              </w:rPr>
+            </w:pPr>
+            <w:r>
+              <w:rPr>
+                <w:lang w:val="fr-FR"/>
+              </w:rPr>
+              <w:t>22</w:t>
+            </w:r>
+          </w:p>
+        </w:tc>
+        <w:tc>
+          <w:tcPr>
+            <w:tcW w:w="3358" w:type="dxa"/>
+          </w:tcPr>
+          <w:p>
+            <w:r>
+              <w:t xml:space="preserve">Attribuer une tâche </w:t>
+            </w:r>
+          </w:p>
+        </w:tc>
+        <w:tc>
+          <w:tcPr>
+            <w:tcW w:w="1697" w:type="dxa"/>
+          </w:tcPr>
+          <w:p>
+            <w:pPr>
+              <w:rPr>
+                <w:lang w:val="fr-FR"/>
+              </w:rPr>
+            </w:pPr>
+            <w:r>
+              <w:rPr>
+                <w:lang w:val="fr-FR"/>
+              </w:rPr>
+              <w:t>Tailleur, SA, Employés</w:t>
+            </w:r>
+          </w:p>
+        </w:tc>
+        <w:tc>
+          <w:tcPr>
+            <w:tcW w:w="2693" w:type="dxa"/>
+          </w:tcPr>
+          <w:p>
+            <w:pPr>
+              <w:rPr>
+                <w:lang w:val="fr-FR"/>
+              </w:rPr>
+            </w:pPr>
+            <w:r>
+              <w:rPr>
+                <w:lang w:val="fr-FR"/>
+              </w:rPr>
+              <w:t xml:space="preserve">Attribuer la tâche a un employé ou a soi même </w:t>
+            </w:r>
+            <w:r>
+              <w:rPr>
+                <w:lang w:val="fr-FR"/>
+              </w:rPr>
+              <w:t xml:space="preserve">si </w:t>
+            </w:r>
+          </w:p>
+          <w:p>
+            <w:pPr>
+              <w:rPr>
+                <w:lang w:val="fr-FR"/>
+              </w:rPr>
+            </w:pPr>
+            <w:r>
+              <w:rPr>
+                <w:lang w:val="fr-FR"/>
+              </w:rPr>
+              <w:t xml:space="preserve">C’est un employé </w:t>
+            </w:r>
+          </w:p>
+        </w:tc>
+        <w:tc>
+          <w:tcPr>
+            <w:tcW w:w="1100" w:type="dxa"/>
+          </w:tcPr>
+          <w:p>
+            <w:pPr>
+              <w:rPr>
+                <w:lang w:val="fr-FR"/>
+              </w:rPr>
+            </w:pPr>
+            <w:r>
+              <w:rPr>
+                <w:lang w:val="fr-FR"/>
+              </w:rPr>
+              <w:t>Moyenne</w:t>
+            </w:r>
+          </w:p>
+        </w:tc>
+      </w:tr>
+      <w:tr>
+        <w:tc>
+          <w:tcPr>
+            <w:tcW w:w="440" w:type="dxa"/>
+          </w:tcPr>
+          <w:p>
+            <w:pPr>
+              <w:spacing w:line="276" w:lineRule="auto"/>
+              <w:jc w:val="center"/>
+              <w:rPr>
+                <w:lang w:val="fr-FR"/>
+              </w:rPr>
+            </w:pPr>
+            <w:r>
+              <w:rPr>
+                <w:lang w:val="fr-FR"/>
+              </w:rPr>
+              <w:t>23</w:t>
+            </w:r>
+          </w:p>
+        </w:tc>
+        <w:tc>
+          <w:tcPr>
+            <w:tcW w:w="3358" w:type="dxa"/>
+          </w:tcPr>
+          <w:p>
+            <w:r>
+              <w:t xml:space="preserve">Terminer une tâche </w:t>
+            </w:r>
+          </w:p>
+        </w:tc>
+        <w:tc>
+          <w:tcPr>
+            <w:tcW w:w="1697" w:type="dxa"/>
+          </w:tcPr>
+          <w:p>
+            <w:pPr>
+              <w:rPr>
+                <w:lang w:val="fr-FR"/>
+              </w:rPr>
+            </w:pPr>
+            <w:r>
+              <w:rPr>
+                <w:lang w:val="fr-FR"/>
+              </w:rPr>
+              <w:t>Tailleur, SA, Employés</w:t>
+            </w:r>
+          </w:p>
+        </w:tc>
+        <w:tc>
+          <w:tcPr>
+            <w:tcW w:w="2693" w:type="dxa"/>
+          </w:tcPr>
+          <w:p>
+            <w:pPr>
+              <w:rPr>
+                <w:lang w:val="fr-FR"/>
+              </w:rPr>
+            </w:pPr>
+            <w:r>
+              <w:rPr>
+                <w:lang w:val="fr-FR"/>
+              </w:rPr>
+              <w:t>Terminer la tâche signaler qu’elle</w:t>
+            </w:r>
+            <w:r>
+              <w:rPr>
+                <w:lang w:val="fr-FR"/>
+              </w:rPr>
+              <w:t xml:space="preserve"> est bouclée</w:t>
+            </w:r>
+          </w:p>
+        </w:tc>
+        <w:tc>
+          <w:tcPr>
+            <w:tcW w:w="1100" w:type="dxa"/>
+          </w:tcPr>
+          <w:p>
+            <w:pPr>
+              <w:rPr>
+                <w:lang w:val="fr-FR"/>
+              </w:rPr>
+            </w:pPr>
+            <w:r>
+              <w:rPr>
+                <w:lang w:val="fr-FR"/>
+              </w:rPr>
+              <w:t>Elevée</w:t>
+            </w:r>
+          </w:p>
+        </w:tc>
+      </w:tr>
+      <w:tr>
+        <w:tc>
+          <w:tcPr>
+            <w:tcW w:w="440" w:type="dxa"/>
+          </w:tcPr>
+          <w:p>
+            <w:pPr>
+              <w:spacing w:line="276" w:lineRule="auto"/>
+              <w:jc w:val="center"/>
+              <w:rPr>
+                <w:lang w:val="fr-FR"/>
+              </w:rPr>
+            </w:pPr>
+            <w:r>
+              <w:rPr>
+                <w:lang w:val="fr-FR"/>
+              </w:rPr>
+              <w:t>24</w:t>
+            </w:r>
+          </w:p>
+        </w:tc>
+        <w:tc>
+          <w:tcPr>
+            <w:tcW w:w="3358" w:type="dxa"/>
+          </w:tcPr>
+          <w:p>
+            <w:r>
+              <w:t>Ajouter un</w:t>
+            </w:r>
+            <w:r>
+              <w:t xml:space="preserve"> </w:t>
+            </w:r>
+            <w:r>
+              <w:t xml:space="preserve">modèle </w:t>
+            </w:r>
+          </w:p>
+        </w:tc>
+        <w:tc>
+          <w:tcPr>
+            <w:tcW w:w="1697" w:type="dxa"/>
+          </w:tcPr>
+          <w:p>
+            <w:pPr>
+              <w:rPr>
+                <w:lang w:val="fr-FR"/>
+              </w:rPr>
+            </w:pPr>
+            <w:r>
+              <w:rPr>
+                <w:lang w:val="fr-FR"/>
+              </w:rPr>
+              <w:t>Tailleur, SA, Client, Employés</w:t>
+            </w:r>
+          </w:p>
+        </w:tc>
+        <w:tc>
+          <w:tcPr>
+            <w:tcW w:w="2693" w:type="dxa"/>
+          </w:tcPr>
+          <w:p>
+            <w:pPr>
+              <w:rPr>
+                <w:lang w:val="fr-FR"/>
+              </w:rPr>
+            </w:pPr>
+            <w:r>
+              <w:rPr>
+                <w:lang w:val="fr-FR"/>
+              </w:rPr>
+              <w:t>Ajouter un modèle en vitrine page statique</w:t>
+            </w:r>
+          </w:p>
+        </w:tc>
+        <w:tc>
+          <w:tcPr>
+            <w:tcW w:w="1100" w:type="dxa"/>
+          </w:tcPr>
+          <w:p>
+            <w:pPr>
+              <w:rPr>
+                <w:lang w:val="fr-FR"/>
+              </w:rPr>
+            </w:pPr>
+            <w:r>
+              <w:rPr>
+                <w:lang w:val="fr-FR"/>
+              </w:rPr>
+              <w:t>Elevée</w:t>
+            </w:r>
+          </w:p>
+        </w:tc>
+      </w:tr>
+      <w:tr>
+        <w:tc>
+          <w:tcPr>
+            <w:tcW w:w="440" w:type="dxa"/>
+          </w:tcPr>
+          <w:p>
+            <w:pPr>
+              <w:spacing w:line="276" w:lineRule="auto"/>
+              <w:jc w:val="center"/>
+              <w:rPr>
+                <w:lang w:val="fr-FR"/>
+              </w:rPr>
+            </w:pPr>
+            <w:r>
+              <w:rPr>
+                <w:lang w:val="fr-FR"/>
+              </w:rPr>
+              <w:t>25</w:t>
+            </w:r>
+          </w:p>
+        </w:tc>
+        <w:tc>
+          <w:tcPr>
+            <w:tcW w:w="3358" w:type="dxa"/>
+          </w:tcPr>
+          <w:p>
+            <w:r>
+              <w:t>Modifier un</w:t>
+            </w:r>
+            <w:r>
+              <w:t xml:space="preserve"> modèle</w:t>
+            </w:r>
+          </w:p>
+        </w:tc>
+        <w:tc>
+          <w:tcPr>
+            <w:tcW w:w="1697" w:type="dxa"/>
+          </w:tcPr>
+          <w:p>
+            <w:pPr>
+              <w:rPr>
+                <w:lang w:val="fr-FR"/>
+              </w:rPr>
+            </w:pPr>
+            <w:r>
+              <w:rPr>
+                <w:lang w:val="fr-FR"/>
+              </w:rPr>
+              <w:t>Tailleur, SA, Employés</w:t>
+            </w:r>
+          </w:p>
+        </w:tc>
+        <w:tc>
+          <w:tcPr>
+            <w:tcW w:w="2693" w:type="dxa"/>
+          </w:tcPr>
+          <w:p>
+            <w:pPr>
+              <w:rPr>
+                <w:lang w:val="fr-FR"/>
+              </w:rPr>
+            </w:pPr>
+            <w:r>
+              <w:rPr>
+                <w:lang w:val="fr-FR"/>
+              </w:rPr>
+              <w:t xml:space="preserve">Modification des informations liées au modèle </w:t>
+            </w:r>
+          </w:p>
+        </w:tc>
+        <w:tc>
+          <w:tcPr>
+            <w:tcW w:w="1100" w:type="dxa"/>
+          </w:tcPr>
+          <w:p>
+            <w:pPr>
+              <w:rPr>
+                <w:lang w:val="fr-FR"/>
+              </w:rPr>
+            </w:pPr>
+            <w:r>
+              <w:rPr>
+                <w:lang w:val="fr-FR"/>
+              </w:rPr>
+              <w:t>Moyenne</w:t>
+            </w:r>
+          </w:p>
+        </w:tc>
+      </w:tr>
+      <w:tr>
+        <w:tc>
+          <w:tcPr>
+            <w:tcW w:w="440" w:type="dxa"/>
+          </w:tcPr>
+          <w:p>
+            <w:pPr>
+              <w:spacing w:line="276" w:lineRule="auto"/>
+              <w:jc w:val="center"/>
+              <w:rPr>
+                <w:lang w:val="fr-FR"/>
+              </w:rPr>
+            </w:pPr>
+            <w:r>
+              <w:rPr>
+                <w:lang w:val="fr-FR"/>
+              </w:rPr>
+              <w:t>26</w:t>
+            </w:r>
+          </w:p>
+        </w:tc>
+        <w:tc>
+          <w:tcPr>
+            <w:tcW w:w="3358" w:type="dxa"/>
+          </w:tcPr>
+          <w:p>
+            <w:r>
+              <w:t xml:space="preserve">Supprimer un </w:t>
+            </w:r>
+            <w:r>
+              <w:t>modèle</w:t>
+            </w:r>
+          </w:p>
+        </w:tc>
+        <w:tc>
+          <w:tcPr>
+            <w:tcW w:w="1697" w:type="dxa"/>
+          </w:tcPr>
+          <w:p>
+            <w:pPr>
+              <w:rPr>
+                <w:lang w:val="fr-FR"/>
+              </w:rPr>
+            </w:pPr>
+            <w:r>
+              <w:rPr>
+                <w:lang w:val="fr-FR"/>
+              </w:rPr>
+              <w:t>Tailleur, SA, Employés</w:t>
+            </w:r>
+          </w:p>
+        </w:tc>
+        <w:tc>
+          <w:tcPr>
+            <w:tcW w:w="2693" w:type="dxa"/>
+          </w:tcPr>
+          <w:p>
+            <w:pPr>
+              <w:rPr>
+                <w:lang w:val="fr-FR"/>
+              </w:rPr>
+            </w:pPr>
+            <w:r>
+              <w:rPr>
+                <w:lang w:val="fr-FR"/>
+              </w:rPr>
+              <w:t>Supprimer</w:t>
+            </w:r>
+            <w:r>
+              <w:rPr>
+                <w:lang w:val="fr-FR"/>
+              </w:rPr>
+              <w:t xml:space="preserve"> un modèle qui n’est plus pris en charge par la maison ou </w:t>
+            </w:r>
+            <w:r>
+              <w:rPr>
+                <w:lang w:val="fr-FR"/>
+              </w:rPr>
+              <w:t xml:space="preserve">simplement qui n’est plus demandé </w:t>
+            </w:r>
           </w:p>
         </w:tc>
         <w:tc>
@@ -2566,6 +3871,7 @@
         <w:pStyle w:val="Titre1"/>
       </w:pPr>
       <w:r>
+        <w:lastRenderedPageBreak/>
         <w:t xml:space="preserve">Etape </w:t>
       </w:r>
       <w:r>

</xml_diff>

<commit_message>
commit de fin de journee
</commit_message>
<xml_diff>
--- a/cahier de charge/FashionFlow.docx
+++ b/cahier de charge/FashionFlow.docx
@@ -28,9 +28,8 @@
           <w:sz w:val="36"/>
           <w:szCs w:val="36"/>
         </w:rPr>
-        <w:t xml:space="preserve">Mise en place d’une </w:t>
-      </w:r>
-      <w:proofErr w:type="gramStart"/>
+        <w:t>Mise en place d’une application</w:t>
+      </w:r>
       <w:r>
         <w:rPr>
           <w:rStyle w:val="lev"/>
@@ -42,7 +41,7 @@
           <w:sz w:val="36"/>
           <w:szCs w:val="36"/>
         </w:rPr>
-        <w:t>application</w:t>
+        <w:t>:</w:t>
       </w:r>
       <w:r>
         <w:rPr>
@@ -55,9 +54,8 @@
           <w:sz w:val="36"/>
           <w:szCs w:val="36"/>
         </w:rPr>
-        <w:t>:</w:t>
-      </w:r>
-      <w:proofErr w:type="gramEnd"/>
+        <w:t xml:space="preserve"> </w:t>
+      </w:r>
       <w:r>
         <w:rPr>
           <w:rStyle w:val="lev"/>
@@ -69,23 +67,8 @@
           <w:sz w:val="36"/>
           <w:szCs w:val="36"/>
         </w:rPr>
-        <w:t xml:space="preserve"> </w:t>
-      </w:r>
-      <w:proofErr w:type="spellStart"/>
-      <w:r>
-        <w:rPr>
-          <w:rStyle w:val="lev"/>
-          <w:rFonts w:ascii="Aharoni" w:hAnsi="Aharoni" w:cs="Aharoni"/>
-          <w:i w:val="0"/>
-          <w:iCs w:val="0"/>
-          <w:smallCaps/>
-          <w:color w:val="000000" w:themeColor="text1"/>
-          <w:sz w:val="36"/>
-          <w:szCs w:val="36"/>
-        </w:rPr>
         <w:t>FashionFlow</w:t>
       </w:r>
-      <w:proofErr w:type="spellEnd"/>
     </w:p>
     <w:p>
       <w:pPr>
@@ -418,21 +401,7 @@
         <w:rPr>
           <w:lang w:val="fr-FR"/>
         </w:rPr>
-        <w:t xml:space="preserve">déplacer. Les clients </w:t>
-      </w:r>
-      <w:proofErr w:type="gramStart"/>
-      <w:r>
-        <w:rPr>
-          <w:lang w:val="fr-FR"/>
-        </w:rPr>
-        <w:t>devrait</w:t>
-      </w:r>
-      <w:proofErr w:type="gramEnd"/>
-      <w:r>
-        <w:rPr>
-          <w:lang w:val="fr-FR"/>
-        </w:rPr>
-        <w:t xml:space="preserve"> avoir un moyen de passer commandes chez les tailleur </w:t>
+        <w:t xml:space="preserve">déplacer. Les clients devrait avoir un moyen de passer commandes chez les tailleur </w:t>
       </w:r>
       <w:r>
         <w:rPr>
@@ -507,23 +476,7 @@
         <w:rPr>
           <w:lang w:val="fr-FR"/>
         </w:rPr>
-        <w:t xml:space="preserve"> passer une commande sans avoir </w:t>
-      </w:r>
-      <w:proofErr w:type="spellStart"/>
-      <w:proofErr w:type="gramStart"/>
-      <w:r>
-        <w:rPr>
-          <w:lang w:val="fr-FR"/>
-        </w:rPr>
-        <w:t>a</w:t>
-      </w:r>
-      <w:proofErr w:type="spellEnd"/>
-      <w:proofErr w:type="gramEnd"/>
-      <w:r>
-        <w:rPr>
-          <w:lang w:val="fr-FR"/>
-        </w:rPr>
-        <w:t xml:space="preserve"> se </w:t>
+        <w:t xml:space="preserve"> passer une commande sans avoir a se </w:t>
       </w:r>
       <w:r>
         <w:rPr>
@@ -881,19 +834,11 @@
               </w:rPr>
               <w:t xml:space="preserve"> a tout sur </w:t>
             </w:r>
-            <w:proofErr w:type="gramStart"/>
-            <w:r>
-              <w:rPr>
-                <w:lang w:val="fr-FR"/>
-              </w:rPr>
-              <w:t>l’ application</w:t>
-            </w:r>
-            <w:proofErr w:type="gramEnd"/>
-            <w:r>
-              <w:rPr>
-                <w:lang w:val="fr-FR"/>
-              </w:rPr>
-              <w:t xml:space="preserve"> </w:t>
+            <w:r>
+              <w:rPr>
+                <w:lang w:val="fr-FR"/>
+              </w:rPr>
+              <w:t xml:space="preserve">l’ application </w:t>
             </w:r>
           </w:p>
         </w:tc>
@@ -1082,19 +1027,11 @@
           <w:lang w:val="fr-FR"/>
         </w:rPr>
       </w:pPr>
-      <w:proofErr w:type="spellStart"/>
-      <w:r>
-        <w:rPr>
-          <w:lang w:val="fr-FR"/>
-        </w:rPr>
-        <w:t>Backlog</w:t>
-      </w:r>
-      <w:proofErr w:type="spellEnd"/>
-      <w:r>
-        <w:rPr>
-          <w:lang w:val="fr-FR"/>
-        </w:rPr>
-        <w:t xml:space="preserve"> du produit</w:t>
+      <w:r>
+        <w:rPr>
+          <w:lang w:val="fr-FR"/>
+        </w:rPr>
+        <w:t>Backlog du produit</w:t>
       </w:r>
     </w:p>
     <w:tbl>
@@ -1629,13 +1566,7 @@
               <w:rPr>
                 <w:lang w:val="fr-FR"/>
               </w:rPr>
-              <w:t>Consult</w:t>
-            </w:r>
-            <w:r>
-              <w:rPr>
-                <w:lang w:val="fr-FR"/>
-              </w:rPr>
-              <w:t>er les informations d’un client</w:t>
+              <w:t>Consulter les informations d’un client</w:t>
             </w:r>
           </w:p>
         </w:tc>
@@ -2696,10 +2627,7 @@
               </w:rPr>
             </w:pPr>
             <w:r>
-              <w:t xml:space="preserve">Rechercher </w:t>
-            </w:r>
-            <w:r>
-              <w:t>un</w:t>
+              <w:t>Rechercher un</w:t>
             </w:r>
             <w:r>
               <w:t>e commande</w:t>
@@ -2791,10 +2719,7 @@
               <w:t>Ajouter un</w:t>
             </w:r>
             <w:r>
-              <w:t xml:space="preserve"> </w:t>
-            </w:r>
-            <w:r>
-              <w:t xml:space="preserve">employé </w:t>
+              <w:t xml:space="preserve"> employé </w:t>
             </w:r>
           </w:p>
         </w:tc>
@@ -3173,13 +3098,7 @@
               <w:rPr>
                 <w:lang w:val="fr-FR"/>
               </w:rPr>
-              <w:t>Tailleur, SA</w:t>
-            </w:r>
-            <w:r>
-              <w:rPr>
-                <w:lang w:val="fr-FR"/>
-              </w:rPr>
-              <w:t>,</w:t>
+              <w:t>Tailleur, SA,</w:t>
             </w:r>
           </w:p>
           <w:p>
@@ -3326,19 +3245,7 @@
               <w:rPr>
                 <w:lang w:val="fr-FR"/>
               </w:rPr>
-              <w:t>Tailleur, SA</w:t>
-            </w:r>
-            <w:r>
-              <w:rPr>
-                <w:lang w:val="fr-FR"/>
-              </w:rPr>
-              <w:t>,</w:t>
-            </w:r>
-            <w:r>
-              <w:rPr>
-                <w:lang w:val="fr-FR"/>
-              </w:rPr>
-              <w:t xml:space="preserve"> Employés</w:t>
+              <w:t>Tailleur, SA, Employés</w:t>
             </w:r>
           </w:p>
         </w:tc>
@@ -3606,10 +3513,7 @@
               <w:t>Ajouter un</w:t>
             </w:r>
             <w:r>
-              <w:t xml:space="preserve"> </w:t>
-            </w:r>
-            <w:r>
-              <w:t xml:space="preserve">modèle </w:t>
+              <w:t xml:space="preserve"> modèle </w:t>
             </w:r>
           </w:p>
         </w:tc>
@@ -3627,7 +3531,20 @@
               <w:rPr>
                 <w:lang w:val="fr-FR"/>
               </w:rPr>
-              <w:t>Tailleur, SA, Client, Employés</w:t>
+              <w:t>Tailleur, SA,</w:t>
+            </w:r>
+          </w:p>
+          <w:p>
+            <w:pPr>
+              <w:rPr>
+                <w:lang w:val="fr-FR"/>
+              </w:rPr>
+            </w:pPr>
+            <w:r>
+              <w:rPr>
+                <w:lang w:val="fr-FR"/>
+              </w:rPr>
+              <w:t>Employés</w:t>
             </w:r>
           </w:p>
         </w:tc>
@@ -3836,6 +3753,533 @@
                 <w:lang w:val="fr-FR"/>
               </w:rPr>
               <w:t xml:space="preserve">simplement qui n’est plus demandé </w:t>
+            </w:r>
+          </w:p>
+        </w:tc>
+        <w:tc>
+          <w:tcPr>
+            <w:tcW w:w="1100" w:type="dxa"/>
+          </w:tcPr>
+          <w:p>
+            <w:pPr>
+              <w:rPr>
+                <w:lang w:val="fr-FR"/>
+              </w:rPr>
+            </w:pPr>
+            <w:r>
+              <w:rPr>
+                <w:lang w:val="fr-FR"/>
+              </w:rPr>
+              <w:t>Elevée</w:t>
+            </w:r>
+          </w:p>
+        </w:tc>
+      </w:tr>
+      <w:tr>
+        <w:tc>
+          <w:tcPr>
+            <w:tcW w:w="440" w:type="dxa"/>
+          </w:tcPr>
+          <w:p>
+            <w:pPr>
+              <w:spacing w:line="276" w:lineRule="auto"/>
+              <w:jc w:val="center"/>
+              <w:rPr>
+                <w:lang w:val="fr-FR"/>
+              </w:rPr>
+            </w:pPr>
+            <w:r>
+              <w:rPr>
+                <w:lang w:val="fr-FR"/>
+              </w:rPr>
+              <w:t>27</w:t>
+            </w:r>
+          </w:p>
+        </w:tc>
+        <w:tc>
+          <w:tcPr>
+            <w:tcW w:w="3358" w:type="dxa"/>
+          </w:tcPr>
+          <w:p>
+            <w:r>
+              <w:t xml:space="preserve">Demander un rendez-vous </w:t>
+            </w:r>
+          </w:p>
+        </w:tc>
+        <w:tc>
+          <w:tcPr>
+            <w:tcW w:w="1697" w:type="dxa"/>
+          </w:tcPr>
+          <w:p>
+            <w:pPr>
+              <w:rPr>
+                <w:lang w:val="fr-FR"/>
+              </w:rPr>
+            </w:pPr>
+            <w:r>
+              <w:rPr>
+                <w:lang w:val="fr-FR"/>
+              </w:rPr>
+              <w:t>Tailleur, SA, Client</w:t>
+            </w:r>
+          </w:p>
+        </w:tc>
+        <w:tc>
+          <w:tcPr>
+            <w:tcW w:w="2693" w:type="dxa"/>
+          </w:tcPr>
+          <w:p>
+            <w:pPr>
+              <w:rPr>
+                <w:lang w:val="fr-FR"/>
+              </w:rPr>
+            </w:pPr>
+            <w:r>
+              <w:rPr>
+                <w:lang w:val="fr-FR"/>
+              </w:rPr>
+              <w:t>Demander un rendez-vous pour une prise de mesure ou essayage</w:t>
+            </w:r>
+          </w:p>
+        </w:tc>
+        <w:tc>
+          <w:tcPr>
+            <w:tcW w:w="1100" w:type="dxa"/>
+          </w:tcPr>
+          <w:p>
+            <w:pPr>
+              <w:rPr>
+                <w:lang w:val="fr-FR"/>
+              </w:rPr>
+            </w:pPr>
+            <w:r>
+              <w:rPr>
+                <w:lang w:val="fr-FR"/>
+              </w:rPr>
+              <w:t>Elevée</w:t>
+            </w:r>
+          </w:p>
+        </w:tc>
+      </w:tr>
+      <w:tr>
+        <w:tc>
+          <w:tcPr>
+            <w:tcW w:w="440" w:type="dxa"/>
+          </w:tcPr>
+          <w:p>
+            <w:pPr>
+              <w:spacing w:line="276" w:lineRule="auto"/>
+              <w:jc w:val="center"/>
+              <w:rPr>
+                <w:lang w:val="fr-FR"/>
+              </w:rPr>
+            </w:pPr>
+            <w:r>
+              <w:rPr>
+                <w:lang w:val="fr-FR"/>
+              </w:rPr>
+              <w:lastRenderedPageBreak/>
+              <w:t>28</w:t>
+            </w:r>
+          </w:p>
+        </w:tc>
+        <w:tc>
+          <w:tcPr>
+            <w:tcW w:w="3358" w:type="dxa"/>
+          </w:tcPr>
+          <w:p>
+            <w:r>
+              <w:t xml:space="preserve">Confirmer un rendez-vous </w:t>
+            </w:r>
+          </w:p>
+        </w:tc>
+        <w:tc>
+          <w:tcPr>
+            <w:tcW w:w="1697" w:type="dxa"/>
+          </w:tcPr>
+          <w:p>
+            <w:pPr>
+              <w:rPr>
+                <w:lang w:val="fr-FR"/>
+              </w:rPr>
+            </w:pPr>
+            <w:r>
+              <w:rPr>
+                <w:lang w:val="fr-FR"/>
+              </w:rPr>
+              <w:t>Tailleur, SA, Client, Employés</w:t>
+            </w:r>
+          </w:p>
+        </w:tc>
+        <w:tc>
+          <w:tcPr>
+            <w:tcW w:w="2693" w:type="dxa"/>
+          </w:tcPr>
+          <w:p>
+            <w:pPr>
+              <w:rPr>
+                <w:lang w:val="fr-FR"/>
+              </w:rPr>
+            </w:pPr>
+            <w:r>
+              <w:rPr>
+                <w:lang w:val="fr-FR"/>
+              </w:rPr>
+              <w:t xml:space="preserve">Confirmer si on est disponible </w:t>
+            </w:r>
+          </w:p>
+        </w:tc>
+        <w:tc>
+          <w:tcPr>
+            <w:tcW w:w="1100" w:type="dxa"/>
+          </w:tcPr>
+          <w:p>
+            <w:pPr>
+              <w:rPr>
+                <w:lang w:val="fr-FR"/>
+              </w:rPr>
+            </w:pPr>
+            <w:r>
+              <w:rPr>
+                <w:lang w:val="fr-FR"/>
+              </w:rPr>
+              <w:t>Elevée</w:t>
+            </w:r>
+          </w:p>
+        </w:tc>
+      </w:tr>
+      <w:tr>
+        <w:tc>
+          <w:tcPr>
+            <w:tcW w:w="440" w:type="dxa"/>
+          </w:tcPr>
+          <w:p>
+            <w:pPr>
+              <w:spacing w:line="276" w:lineRule="auto"/>
+              <w:jc w:val="center"/>
+              <w:rPr>
+                <w:lang w:val="fr-FR"/>
+              </w:rPr>
+            </w:pPr>
+            <w:r>
+              <w:rPr>
+                <w:lang w:val="fr-FR"/>
+              </w:rPr>
+              <w:t>29</w:t>
+            </w:r>
+          </w:p>
+        </w:tc>
+        <w:tc>
+          <w:tcPr>
+            <w:tcW w:w="3358" w:type="dxa"/>
+          </w:tcPr>
+          <w:p>
+            <w:r>
+              <w:t xml:space="preserve">Annuler un rendez-vous </w:t>
+            </w:r>
+          </w:p>
+        </w:tc>
+        <w:tc>
+          <w:tcPr>
+            <w:tcW w:w="1697" w:type="dxa"/>
+          </w:tcPr>
+          <w:p>
+            <w:pPr>
+              <w:rPr>
+                <w:lang w:val="fr-FR"/>
+              </w:rPr>
+            </w:pPr>
+            <w:r>
+              <w:rPr>
+                <w:lang w:val="fr-FR"/>
+              </w:rPr>
+              <w:t>Tailleur, SA, Client</w:t>
+            </w:r>
+          </w:p>
+        </w:tc>
+        <w:tc>
+          <w:tcPr>
+            <w:tcW w:w="2693" w:type="dxa"/>
+          </w:tcPr>
+          <w:p>
+            <w:pPr>
+              <w:rPr>
+                <w:lang w:val="fr-FR"/>
+              </w:rPr>
+            </w:pPr>
+            <w:r>
+              <w:rPr>
+                <w:lang w:val="fr-FR"/>
+              </w:rPr>
+              <w:t xml:space="preserve">Annuler un rendez-vous en cas d’empêchement ou d’indisponibilité </w:t>
+            </w:r>
+          </w:p>
+        </w:tc>
+        <w:tc>
+          <w:tcPr>
+            <w:tcW w:w="1100" w:type="dxa"/>
+          </w:tcPr>
+          <w:p>
+            <w:pPr>
+              <w:rPr>
+                <w:lang w:val="fr-FR"/>
+              </w:rPr>
+            </w:pPr>
+            <w:r>
+              <w:rPr>
+                <w:lang w:val="fr-FR"/>
+              </w:rPr>
+              <w:t>Elevée</w:t>
+            </w:r>
+          </w:p>
+        </w:tc>
+      </w:tr>
+      <w:tr>
+        <w:tc>
+          <w:tcPr>
+            <w:tcW w:w="440" w:type="dxa"/>
+          </w:tcPr>
+          <w:p>
+            <w:pPr>
+              <w:spacing w:line="276" w:lineRule="auto"/>
+              <w:jc w:val="center"/>
+              <w:rPr>
+                <w:lang w:val="fr-FR"/>
+              </w:rPr>
+            </w:pPr>
+            <w:r>
+              <w:rPr>
+                <w:lang w:val="fr-FR"/>
+              </w:rPr>
+              <w:t>30</w:t>
+            </w:r>
+          </w:p>
+        </w:tc>
+        <w:tc>
+          <w:tcPr>
+            <w:tcW w:w="3358" w:type="dxa"/>
+          </w:tcPr>
+          <w:p>
+            <w:r>
+              <w:t xml:space="preserve">Reporter un rendez-vous </w:t>
+            </w:r>
+          </w:p>
+        </w:tc>
+        <w:tc>
+          <w:tcPr>
+            <w:tcW w:w="1697" w:type="dxa"/>
+          </w:tcPr>
+          <w:p>
+            <w:pPr>
+              <w:rPr>
+                <w:lang w:val="fr-FR"/>
+              </w:rPr>
+            </w:pPr>
+            <w:r>
+              <w:rPr>
+                <w:lang w:val="fr-FR"/>
+              </w:rPr>
+              <w:t>Tailleur, SA, Client, Employés</w:t>
+            </w:r>
+          </w:p>
+        </w:tc>
+        <w:tc>
+          <w:tcPr>
+            <w:tcW w:w="2693" w:type="dxa"/>
+          </w:tcPr>
+          <w:p>
+            <w:r>
+              <w:rPr>
+                <w:lang w:val="fr-FR"/>
+              </w:rPr>
+              <w:t xml:space="preserve">Reporter </w:t>
+            </w:r>
+            <w:r>
+              <w:rPr>
+                <w:lang w:val="fr-FR"/>
+              </w:rPr>
+              <w:t xml:space="preserve">un rendez-vous en cas d’empêchement ou d’indisponibilité </w:t>
+            </w:r>
+          </w:p>
+        </w:tc>
+        <w:tc>
+          <w:tcPr>
+            <w:tcW w:w="1100" w:type="dxa"/>
+          </w:tcPr>
+          <w:p>
+            <w:pPr>
+              <w:rPr>
+                <w:lang w:val="fr-FR"/>
+              </w:rPr>
+            </w:pPr>
+            <w:r>
+              <w:rPr>
+                <w:lang w:val="fr-FR"/>
+              </w:rPr>
+              <w:t>Elevée</w:t>
+            </w:r>
+          </w:p>
+        </w:tc>
+      </w:tr>
+      <w:tr>
+        <w:tc>
+          <w:tcPr>
+            <w:tcW w:w="440" w:type="dxa"/>
+          </w:tcPr>
+          <w:p>
+            <w:pPr>
+              <w:spacing w:line="276" w:lineRule="auto"/>
+              <w:jc w:val="center"/>
+              <w:rPr>
+                <w:lang w:val="fr-FR"/>
+              </w:rPr>
+            </w:pPr>
+            <w:r>
+              <w:rPr>
+                <w:lang w:val="fr-FR"/>
+              </w:rPr>
+              <w:t>31</w:t>
+            </w:r>
+          </w:p>
+        </w:tc>
+        <w:tc>
+          <w:tcPr>
+            <w:tcW w:w="3358" w:type="dxa"/>
+          </w:tcPr>
+          <w:p>
+            <w:r>
+              <w:t>Démarrer</w:t>
+            </w:r>
+            <w:r>
+              <w:t xml:space="preserve"> un chat</w:t>
+            </w:r>
+          </w:p>
+        </w:tc>
+        <w:tc>
+          <w:tcPr>
+            <w:tcW w:w="1697" w:type="dxa"/>
+          </w:tcPr>
+          <w:p>
+            <w:pPr>
+              <w:rPr>
+                <w:lang w:val="fr-FR"/>
+              </w:rPr>
+            </w:pPr>
+            <w:r>
+              <w:rPr>
+                <w:lang w:val="fr-FR"/>
+              </w:rPr>
+              <w:t>Tailleur, SA, Client, Employés</w:t>
+            </w:r>
+          </w:p>
+        </w:tc>
+        <w:tc>
+          <w:tcPr>
+            <w:tcW w:w="2693" w:type="dxa"/>
+          </w:tcPr>
+          <w:p>
+            <w:pPr>
+              <w:rPr>
+                <w:lang w:val="fr-FR"/>
+              </w:rPr>
+            </w:pPr>
+            <w:r>
+              <w:rPr>
+                <w:lang w:val="fr-FR"/>
+              </w:rPr>
+              <w:t xml:space="preserve">Démarrer une discussion privée </w:t>
+            </w:r>
+          </w:p>
+        </w:tc>
+        <w:tc>
+          <w:tcPr>
+            <w:tcW w:w="1100" w:type="dxa"/>
+          </w:tcPr>
+          <w:p>
+            <w:pPr>
+              <w:rPr>
+                <w:lang w:val="fr-FR"/>
+              </w:rPr>
+            </w:pPr>
+            <w:r>
+              <w:rPr>
+                <w:lang w:val="fr-FR"/>
+              </w:rPr>
+              <w:t>Elevée</w:t>
+            </w:r>
+          </w:p>
+        </w:tc>
+      </w:tr>
+      <w:tr>
+        <w:tc>
+          <w:tcPr>
+            <w:tcW w:w="440" w:type="dxa"/>
+          </w:tcPr>
+          <w:p>
+            <w:pPr>
+              <w:spacing w:line="276" w:lineRule="auto"/>
+              <w:jc w:val="center"/>
+              <w:rPr>
+                <w:lang w:val="fr-FR"/>
+              </w:rPr>
+            </w:pPr>
+            <w:r>
+              <w:rPr>
+                <w:lang w:val="fr-FR"/>
+              </w:rPr>
+              <w:t>32</w:t>
+            </w:r>
+          </w:p>
+        </w:tc>
+        <w:tc>
+          <w:tcPr>
+            <w:tcW w:w="3358" w:type="dxa"/>
+          </w:tcPr>
+          <w:p>
+            <w:r>
+              <w:t>Effacer un chat</w:t>
+            </w:r>
+          </w:p>
+        </w:tc>
+        <w:tc>
+          <w:tcPr>
+            <w:tcW w:w="1697" w:type="dxa"/>
+          </w:tcPr>
+          <w:p>
+            <w:pPr>
+              <w:rPr>
+                <w:lang w:val="fr-FR"/>
+              </w:rPr>
+            </w:pPr>
+            <w:r>
+              <w:rPr>
+                <w:lang w:val="fr-FR"/>
+              </w:rPr>
+              <w:t>Tailleur, SA, Client, Employés</w:t>
+            </w:r>
+          </w:p>
+        </w:tc>
+        <w:tc>
+          <w:tcPr>
+            <w:tcW w:w="2693" w:type="dxa"/>
+          </w:tcPr>
+          <w:p>
+            <w:pPr>
+              <w:rPr>
+                <w:lang w:val="fr-FR"/>
+              </w:rPr>
+            </w:pPr>
+            <w:r>
+              <w:rPr>
+                <w:lang w:val="fr-FR"/>
+              </w:rPr>
+              <w:t>Effacer des anciens discussions</w:t>
+            </w:r>
+            <w:r>
+              <w:rPr>
+                <w:lang w:val="fr-FR"/>
+              </w:rPr>
+              <w:t>…</w:t>
             </w:r>
           </w:p>
         </w:tc>
@@ -3871,7 +4315,6 @@
         <w:pStyle w:val="Titre1"/>
       </w:pPr>
       <w:r>
-        <w:lastRenderedPageBreak/>
         <w:t xml:space="preserve">Etape </w:t>
       </w:r>
       <w:r>
@@ -3920,13 +4363,19 @@
         <w:rPr>
           <w:lang w:val="fr-FR"/>
         </w:rPr>
-        <w:t>Use case Gestion des demandeurs</w:t>
-      </w:r>
-      <w:r>
-        <w:rPr>
-          <w:lang w:val="fr-FR"/>
-        </w:rPr>
-        <w:t xml:space="preserve">                                                                                                                                                                                                                                                                                                                                                                                                                                                                                                                                                                                                                                                                                                                                                                                                                                                                                                                                                                                                                                                                                                                                                                                                                                                                                                                                                                                                                                                                                                                                                                                                                                                                                                                                                                                                                                                                                                                                                                               </w:t>
+        <w:t xml:space="preserve">Use case Gestion des </w:t>
+      </w:r>
+      <w:r>
+        <w:rPr>
+          <w:lang w:val="fr-FR"/>
+        </w:rPr>
+        <w:t>clients</w:t>
+      </w:r>
+      <w:r>
+        <w:rPr>
+          <w:lang w:val="fr-FR"/>
+        </w:rPr>
+        <w:t xml:space="preserve">                                                                                                                                                                                                                                                                                                                                                                                                                                                                                                                                                                                                                                                                                                                                                                                                                                                                                                                                                                                                                                                                                                                                                                                                                                                                                                                                                                                                                                                                                                                                                                                                                                                                                                                                                                                                                                                                                                                                                                       </w:t>
       </w:r>
     </w:p>
     <w:p>
@@ -3947,6 +4396,14 @@
       <w:tblPr>
         <w:tblStyle w:val="Grilledutableau"/>
         <w:tblW w:w="0" w:type="auto"/>
+        <w:tblBorders>
+          <w:top w:val="single" w:sz="18" w:space="0" w:color="auto"/>
+          <w:left w:val="single" w:sz="18" w:space="0" w:color="auto"/>
+          <w:bottom w:val="single" w:sz="18" w:space="0" w:color="auto"/>
+          <w:right w:val="single" w:sz="18" w:space="0" w:color="auto"/>
+          <w:insideH w:val="single" w:sz="18" w:space="0" w:color="auto"/>
+          <w:insideV w:val="single" w:sz="18" w:space="0" w:color="auto"/>
+        </w:tblBorders>
         <w:tblLook w:val="04A0" w:firstRow="1" w:lastRow="0" w:firstColumn="1" w:lastColumn="0" w:noHBand="0" w:noVBand="1"/>
       </w:tblPr>
       <w:tblGrid>
@@ -3959,15 +4416,7 @@
             <w:tcW w:w="2093" w:type="dxa"/>
           </w:tcPr>
           <w:p>
-            <w:pPr>
-              <w:rPr>
-                <w:lang w:val="fr-FR"/>
-              </w:rPr>
-            </w:pPr>
-            <w:r>
-              <w:rPr>
-                <w:lang w:val="fr-FR"/>
-              </w:rPr>
+            <w:r>
               <w:t>Nom</w:t>
             </w:r>
           </w:p>
@@ -3976,13 +4425,7 @@
           <w:tcPr>
             <w:tcW w:w="7195" w:type="dxa"/>
           </w:tcPr>
-          <w:p>
-            <w:pPr>
-              <w:rPr>
-                <w:lang w:val="fr-FR"/>
-              </w:rPr>
-            </w:pPr>
-          </w:p>
+          <w:p/>
         </w:tc>
       </w:tr>
       <w:tr>
@@ -3991,15 +4434,7 @@
             <w:tcW w:w="2093" w:type="dxa"/>
           </w:tcPr>
           <w:p>
-            <w:pPr>
-              <w:rPr>
-                <w:lang w:val="fr-FR"/>
-              </w:rPr>
-            </w:pPr>
-            <w:r>
-              <w:rPr>
-                <w:lang w:val="fr-FR"/>
-              </w:rPr>
+            <w:r>
               <w:t>Objectif</w:t>
             </w:r>
           </w:p>
@@ -4011,9 +4446,6 @@
           <w:p>
             <w:pPr>
               <w:pStyle w:val="Paragraphedeliste"/>
-              <w:rPr>
-                <w:lang w:val="fr-FR"/>
-              </w:rPr>
             </w:pPr>
           </w:p>
         </w:tc>
@@ -4024,15 +4456,7 @@
             <w:tcW w:w="2093" w:type="dxa"/>
           </w:tcPr>
           <w:p>
-            <w:pPr>
-              <w:rPr>
-                <w:lang w:val="fr-FR"/>
-              </w:rPr>
-            </w:pPr>
-            <w:r>
-              <w:rPr>
-                <w:lang w:val="fr-FR"/>
-              </w:rPr>
+            <w:r>
               <w:t>Acteurs principaux</w:t>
             </w:r>
           </w:p>
@@ -4044,9 +4468,6 @@
           <w:p>
             <w:pPr>
               <w:pStyle w:val="Paragraphedeliste"/>
-              <w:rPr>
-                <w:lang w:val="fr-FR"/>
-              </w:rPr>
             </w:pPr>
           </w:p>
         </w:tc>
@@ -4057,15 +4478,7 @@
             <w:tcW w:w="2093" w:type="dxa"/>
           </w:tcPr>
           <w:p>
-            <w:pPr>
-              <w:rPr>
-                <w:lang w:val="fr-FR"/>
-              </w:rPr>
-            </w:pPr>
-            <w:r>
-              <w:rPr>
-                <w:lang w:val="fr-FR"/>
-              </w:rPr>
+            <w:r>
               <w:t>Date</w:t>
             </w:r>
           </w:p>
@@ -4074,13 +4487,7 @@
           <w:tcPr>
             <w:tcW w:w="7195" w:type="dxa"/>
           </w:tcPr>
-          <w:p>
-            <w:pPr>
-              <w:rPr>
-                <w:lang w:val="fr-FR"/>
-              </w:rPr>
-            </w:pPr>
-          </w:p>
+          <w:p/>
         </w:tc>
       </w:tr>
       <w:tr>
@@ -4089,15 +4496,7 @@
             <w:tcW w:w="2093" w:type="dxa"/>
           </w:tcPr>
           <w:p>
-            <w:pPr>
-              <w:rPr>
-                <w:lang w:val="fr-FR"/>
-              </w:rPr>
-            </w:pPr>
-            <w:r>
-              <w:rPr>
-                <w:lang w:val="fr-FR"/>
-              </w:rPr>
+            <w:r>
               <w:t>Auteur</w:t>
             </w:r>
           </w:p>
@@ -4106,13 +4505,7 @@
           <w:tcPr>
             <w:tcW w:w="7195" w:type="dxa"/>
           </w:tcPr>
-          <w:p>
-            <w:pPr>
-              <w:rPr>
-                <w:lang w:val="fr-FR"/>
-              </w:rPr>
-            </w:pPr>
-          </w:p>
+          <w:p/>
         </w:tc>
       </w:tr>
       <w:tr>
@@ -4121,15 +4514,7 @@
             <w:tcW w:w="2093" w:type="dxa"/>
           </w:tcPr>
           <w:p>
-            <w:pPr>
-              <w:rPr>
-                <w:lang w:val="fr-FR"/>
-              </w:rPr>
-            </w:pPr>
-            <w:r>
-              <w:rPr>
-                <w:lang w:val="fr-FR"/>
-              </w:rPr>
+            <w:r>
               <w:t>Version</w:t>
             </w:r>
           </w:p>
@@ -4139,16 +4524,14 @@
             <w:tcW w:w="7195" w:type="dxa"/>
           </w:tcPr>
           <w:p>
-            <w:pPr>
-              <w:rPr>
-                <w:lang w:val="fr-FR"/>
-              </w:rPr>
-            </w:pPr>
-            <w:r>
-              <w:rPr>
-                <w:lang w:val="fr-FR"/>
-              </w:rPr>
-              <w:t>0.1</w:t>
+            <w:r>
+              <w:t>0.</w:t>
+            </w:r>
+            <w:r>
+              <w:t>0.</w:t>
+            </w:r>
+            <w:r>
+              <w:t>1</w:t>
             </w:r>
           </w:p>
         </w:tc>
@@ -4159,15 +4542,7 @@
             <w:tcW w:w="2093" w:type="dxa"/>
           </w:tcPr>
           <w:p>
-            <w:pPr>
-              <w:rPr>
-                <w:lang w:val="fr-FR"/>
-              </w:rPr>
-            </w:pPr>
-            <w:r>
-              <w:rPr>
-                <w:lang w:val="fr-FR"/>
-              </w:rPr>
+            <w:r>
               <w:t>Précondition</w:t>
             </w:r>
           </w:p>
@@ -4176,13 +4551,7 @@
           <w:tcPr>
             <w:tcW w:w="7195" w:type="dxa"/>
           </w:tcPr>
-          <w:p>
-            <w:pPr>
-              <w:rPr>
-                <w:lang w:val="fr-FR"/>
-              </w:rPr>
-            </w:pPr>
-          </w:p>
+          <w:p/>
         </w:tc>
       </w:tr>
       <w:tr>
@@ -4191,15 +4560,7 @@
             <w:tcW w:w="2093" w:type="dxa"/>
           </w:tcPr>
           <w:p>
-            <w:pPr>
-              <w:rPr>
-                <w:lang w:val="fr-FR"/>
-              </w:rPr>
-            </w:pPr>
-            <w:r>
-              <w:rPr>
-                <w:lang w:val="fr-FR"/>
-              </w:rPr>
+            <w:r>
               <w:t xml:space="preserve">Démarrage </w:t>
             </w:r>
           </w:p>
@@ -4211,14 +4572,8 @@
           <w:p>
             <w:pPr>
               <w:pStyle w:val="Paragraphedeliste"/>
-              <w:rPr>
-                <w:lang w:val="fr-FR"/>
-              </w:rPr>
-            </w:pPr>
-            <w:r>
-              <w:rPr>
-                <w:lang w:val="fr-FR"/>
-              </w:rPr>
+            </w:pPr>
+            <w:r>
               <w:t xml:space="preserve"> </w:t>
             </w:r>
           </w:p>
@@ -4231,53 +4586,17 @@
             <w:gridSpan w:val="2"/>
           </w:tcPr>
           <w:p>
-            <w:pPr>
-              <w:rPr>
-                <w:b/>
-                <w:bCs/>
-                <w:lang w:val="fr-FR"/>
-              </w:rPr>
-            </w:pPr>
-            <w:r>
-              <w:rPr>
-                <w:b/>
-                <w:bCs/>
-                <w:lang w:val="fr-FR"/>
-              </w:rPr>
+            <w:r>
               <w:t>Scenarios nominaux :</w:t>
             </w:r>
           </w:p>
           <w:p>
-            <w:pPr>
-              <w:rPr>
-                <w:b/>
-                <w:bCs/>
-                <w:lang w:val="fr-FR"/>
-              </w:rPr>
-            </w:pPr>
-            <w:r>
-              <w:rPr>
-                <w:b/>
-                <w:bCs/>
-                <w:lang w:val="fr-FR"/>
-              </w:rPr>
+            <w:r>
               <w:t>Scenarios alternatifs :</w:t>
             </w:r>
           </w:p>
           <w:p>
-            <w:pPr>
-              <w:rPr>
-                <w:b/>
-                <w:bCs/>
-                <w:lang w:val="fr-FR"/>
-              </w:rPr>
-            </w:pPr>
-            <w:r>
-              <w:rPr>
-                <w:b/>
-                <w:bCs/>
-                <w:lang w:val="fr-FR"/>
-              </w:rPr>
+            <w:r>
               <w:t>Scenarios d’exception :</w:t>
             </w:r>
           </w:p>
@@ -4289,15 +4608,7 @@
             <w:tcW w:w="2093" w:type="dxa"/>
           </w:tcPr>
           <w:p>
-            <w:pPr>
-              <w:rPr>
-                <w:lang w:val="fr-FR"/>
-              </w:rPr>
-            </w:pPr>
-            <w:r>
-              <w:rPr>
-                <w:lang w:val="fr-FR"/>
-              </w:rPr>
+            <w:r>
               <w:t>Postcondition</w:t>
             </w:r>
           </w:p>
@@ -4306,13 +4617,7 @@
           <w:tcPr>
             <w:tcW w:w="7195" w:type="dxa"/>
           </w:tcPr>
-          <w:p>
-            <w:pPr>
-              <w:rPr>
-                <w:lang w:val="fr-FR"/>
-              </w:rPr>
-            </w:pPr>
-          </w:p>
+          <w:p/>
         </w:tc>
       </w:tr>
     </w:tbl>
@@ -4323,6 +4628,780 @@
         </w:rPr>
       </w:pPr>
     </w:p>
+    <w:tbl>
+      <w:tblPr>
+        <w:tblStyle w:val="Grilledutableau"/>
+        <w:tblW w:w="0" w:type="auto"/>
+        <w:tblBorders>
+          <w:top w:val="single" w:sz="18" w:space="0" w:color="auto"/>
+          <w:left w:val="single" w:sz="18" w:space="0" w:color="auto"/>
+          <w:bottom w:val="single" w:sz="18" w:space="0" w:color="auto"/>
+          <w:right w:val="single" w:sz="18" w:space="0" w:color="auto"/>
+          <w:insideH w:val="single" w:sz="18" w:space="0" w:color="auto"/>
+          <w:insideV w:val="single" w:sz="18" w:space="0" w:color="auto"/>
+        </w:tblBorders>
+        <w:tblLook w:val="04A0" w:firstRow="1" w:lastRow="0" w:firstColumn="1" w:lastColumn="0" w:noHBand="0" w:noVBand="1"/>
+      </w:tblPr>
+      <w:tblGrid>
+        <w:gridCol w:w="2093"/>
+        <w:gridCol w:w="7195"/>
+      </w:tblGrid>
+      <w:tr>
+        <w:tc>
+          <w:tcPr>
+            <w:tcW w:w="2093" w:type="dxa"/>
+          </w:tcPr>
+          <w:p>
+            <w:r>
+              <w:t>Nom</w:t>
+            </w:r>
+          </w:p>
+        </w:tc>
+        <w:tc>
+          <w:tcPr>
+            <w:tcW w:w="7195" w:type="dxa"/>
+          </w:tcPr>
+          <w:p>
+            <w:r>
+              <w:t>Enregistrement d’un étudiant</w:t>
+            </w:r>
+          </w:p>
+        </w:tc>
+      </w:tr>
+      <w:tr>
+        <w:tc>
+          <w:tcPr>
+            <w:tcW w:w="2093" w:type="dxa"/>
+          </w:tcPr>
+          <w:p>
+            <w:r>
+              <w:t>Objectif</w:t>
+            </w:r>
+          </w:p>
+        </w:tc>
+        <w:tc>
+          <w:tcPr>
+            <w:tcW w:w="7195" w:type="dxa"/>
+          </w:tcPr>
+          <w:p>
+            <w:r>
+              <w:t>Permettre à un étudiant de s’inscrire</w:t>
+            </w:r>
+          </w:p>
+          <w:p>
+            <w:r>
+              <w:t xml:space="preserve">Permettre aux agents d’ajouter un étudiant </w:t>
+            </w:r>
+          </w:p>
+        </w:tc>
+      </w:tr>
+      <w:tr>
+        <w:tc>
+          <w:tcPr>
+            <w:tcW w:w="2093" w:type="dxa"/>
+          </w:tcPr>
+          <w:p>
+            <w:r>
+              <w:t>Acteurs principaux</w:t>
+            </w:r>
+          </w:p>
+        </w:tc>
+        <w:tc>
+          <w:tcPr>
+            <w:tcW w:w="7195" w:type="dxa"/>
+          </w:tcPr>
+          <w:p>
+            <w:r>
+              <w:t xml:space="preserve">Étudiants </w:t>
+            </w:r>
+          </w:p>
+          <w:p>
+            <w:r>
+              <w:t xml:space="preserve">Personnel service inscription </w:t>
+            </w:r>
+          </w:p>
+          <w:p>
+            <w:r>
+              <w:t xml:space="preserve">Personnel service scolarité </w:t>
+            </w:r>
+          </w:p>
+          <w:p>
+            <w:r>
+              <w:t>Administrateur</w:t>
+            </w:r>
+          </w:p>
+        </w:tc>
+      </w:tr>
+      <w:tr>
+        <w:tc>
+          <w:tcPr>
+            <w:tcW w:w="2093" w:type="dxa"/>
+          </w:tcPr>
+          <w:p>
+            <w:r>
+              <w:t>Date</w:t>
+            </w:r>
+          </w:p>
+        </w:tc>
+        <w:tc>
+          <w:tcPr>
+            <w:tcW w:w="7195" w:type="dxa"/>
+          </w:tcPr>
+          <w:p>
+            <w:r>
+              <w:t xml:space="preserve">16 novembre 2024 </w:t>
+            </w:r>
+          </w:p>
+        </w:tc>
+      </w:tr>
+      <w:tr>
+        <w:tc>
+          <w:tcPr>
+            <w:tcW w:w="2093" w:type="dxa"/>
+          </w:tcPr>
+          <w:p>
+            <w:r>
+              <w:t>Auteur</w:t>
+            </w:r>
+          </w:p>
+        </w:tc>
+        <w:tc>
+          <w:tcPr>
+            <w:tcW w:w="7195" w:type="dxa"/>
+          </w:tcPr>
+          <w:p>
+            <w:r>
+              <w:t>GROUPE 1</w:t>
+            </w:r>
+          </w:p>
+        </w:tc>
+      </w:tr>
+      <w:tr>
+        <w:tc>
+          <w:tcPr>
+            <w:tcW w:w="2093" w:type="dxa"/>
+          </w:tcPr>
+          <w:p>
+            <w:r>
+              <w:t>Version</w:t>
+            </w:r>
+          </w:p>
+        </w:tc>
+        <w:tc>
+          <w:tcPr>
+            <w:tcW w:w="7195" w:type="dxa"/>
+          </w:tcPr>
+          <w:p>
+            <w:r>
+              <w:t>0.0.1</w:t>
+            </w:r>
+          </w:p>
+        </w:tc>
+      </w:tr>
+      <w:tr>
+        <w:tc>
+          <w:tcPr>
+            <w:tcW w:w="2093" w:type="dxa"/>
+          </w:tcPr>
+          <w:p>
+            <w:r>
+              <w:t>Précondition</w:t>
+            </w:r>
+          </w:p>
+        </w:tc>
+        <w:tc>
+          <w:tcPr>
+            <w:tcW w:w="7195" w:type="dxa"/>
+          </w:tcPr>
+          <w:p>
+            <w:r>
+              <w:t>Pour le</w:t>
+            </w:r>
+            <w:r>
+              <w:t xml:space="preserve"> Personnel service scolarité, Personnel service scolarité </w:t>
+            </w:r>
+            <w:r>
+              <w:t>et l’administrateur l’authentification est obligatoire</w:t>
+            </w:r>
+          </w:p>
+        </w:tc>
+      </w:tr>
+      <w:tr>
+        <w:tc>
+          <w:tcPr>
+            <w:tcW w:w="2093" w:type="dxa"/>
+          </w:tcPr>
+          <w:p>
+            <w:r>
+              <w:t xml:space="preserve">Démarrage </w:t>
+            </w:r>
+          </w:p>
+        </w:tc>
+        <w:tc>
+          <w:tcPr>
+            <w:tcW w:w="7195" w:type="dxa"/>
+          </w:tcPr>
+          <w:p>
+            <w:r>
+              <w:t xml:space="preserve">Pour un étudiant quand il veut s’inscrire </w:t>
+            </w:r>
+          </w:p>
+          <w:p>
+            <w:r>
+              <w:t xml:space="preserve">Pour les agents quand ils veulent ajouter un nouveau étudiant </w:t>
+            </w:r>
+          </w:p>
+        </w:tc>
+      </w:tr>
+      <w:tr>
+        <w:tc>
+          <w:tcPr>
+            <w:tcW w:w="9288" w:type="dxa"/>
+            <w:gridSpan w:val="2"/>
+          </w:tcPr>
+          <w:p>
+            <w:r>
+              <w:t xml:space="preserve">Scenarios nominaux : </w:t>
+            </w:r>
+          </w:p>
+          <w:p>
+            <w:pPr>
+              <w:pStyle w:val="Paragraphedeliste"/>
+              <w:numPr>
+                <w:ilvl w:val="0"/>
+                <w:numId w:val="13"/>
+              </w:numPr>
+              <w:spacing w:after="160" w:line="259" w:lineRule="auto"/>
+            </w:pPr>
+            <w:r>
+              <w:t>Utilisateur clique sur le bouton ajouter ou s’inscrire</w:t>
+            </w:r>
+          </w:p>
+          <w:p>
+            <w:pPr>
+              <w:pStyle w:val="Paragraphedeliste"/>
+              <w:numPr>
+                <w:ilvl w:val="0"/>
+                <w:numId w:val="13"/>
+              </w:numPr>
+              <w:spacing w:after="160" w:line="259" w:lineRule="auto"/>
+            </w:pPr>
+            <w:r>
+              <w:t>Système affiche le formulaire d’inscription</w:t>
+            </w:r>
+          </w:p>
+          <w:p>
+            <w:pPr>
+              <w:pStyle w:val="Paragraphedeliste"/>
+              <w:numPr>
+                <w:ilvl w:val="0"/>
+                <w:numId w:val="13"/>
+              </w:numPr>
+              <w:spacing w:after="160" w:line="259" w:lineRule="auto"/>
+            </w:pPr>
+            <w:r>
+              <w:t>Utilisateur saisisse les informations demandées et valide</w:t>
+            </w:r>
+          </w:p>
+          <w:p>
+            <w:pPr>
+              <w:pStyle w:val="Paragraphedeliste"/>
+              <w:numPr>
+                <w:ilvl w:val="0"/>
+                <w:numId w:val="13"/>
+              </w:numPr>
+              <w:spacing w:after="160" w:line="259" w:lineRule="auto"/>
+            </w:pPr>
+            <w:r>
+              <w:lastRenderedPageBreak/>
+              <w:t>Système vérifier les informations</w:t>
+            </w:r>
+          </w:p>
+          <w:p>
+            <w:pPr>
+              <w:pStyle w:val="Paragraphedeliste"/>
+              <w:numPr>
+                <w:ilvl w:val="0"/>
+                <w:numId w:val="13"/>
+              </w:numPr>
+              <w:spacing w:after="160" w:line="259" w:lineRule="auto"/>
+            </w:pPr>
+            <w:r>
+              <w:t xml:space="preserve">Si les informations sont correctes le système les enregistre dans la base de données </w:t>
+            </w:r>
+            <w:r>
+              <w:t>(aller à la page de connexion)</w:t>
+            </w:r>
+          </w:p>
+          <w:p>
+            <w:r>
+              <w:t>Scenarios alternatifs :</w:t>
+            </w:r>
+          </w:p>
+          <w:p>
+            <w:r>
+              <w:t xml:space="preserve">           2,3 L’utilisateur peut décider de quitter l’ajout ou quitter l’application</w:t>
+            </w:r>
+          </w:p>
+          <w:p>
+            <w:r>
+              <w:t>Scenarios d’exception :</w:t>
+            </w:r>
+          </w:p>
+          <w:p>
+            <w:r>
+              <w:t>4 si les informations sont incorrectes le système afficher le message d’erreur (retour à l’étape 3)</w:t>
+            </w:r>
+          </w:p>
+          <w:p>
+            <w:r>
+              <w:t xml:space="preserve">           5 si l’enregistrement dans la base de données échoue (le système recapitule les erreurs et transmettre au développeur) redémarrage du système.</w:t>
+            </w:r>
+          </w:p>
+          <w:p/>
+        </w:tc>
+      </w:tr>
+      <w:tr>
+        <w:tc>
+          <w:tcPr>
+            <w:tcW w:w="2093" w:type="dxa"/>
+          </w:tcPr>
+          <w:p>
+            <w:r>
+              <w:lastRenderedPageBreak/>
+              <w:t>Postcondition</w:t>
+            </w:r>
+          </w:p>
+        </w:tc>
+        <w:tc>
+          <w:tcPr>
+            <w:tcW w:w="7195" w:type="dxa"/>
+          </w:tcPr>
+          <w:p>
+            <w:r>
+              <w:t>L’étudiant est enregistré dans la base donnée</w:t>
+            </w:r>
+          </w:p>
+        </w:tc>
+      </w:tr>
+    </w:tbl>
+    <w:p/>
+    <w:tbl>
+      <w:tblPr>
+        <w:tblStyle w:val="Grilledutableau"/>
+        <w:tblW w:w="0" w:type="auto"/>
+        <w:tblBorders>
+          <w:top w:val="single" w:sz="18" w:space="0" w:color="auto"/>
+          <w:left w:val="single" w:sz="18" w:space="0" w:color="auto"/>
+          <w:bottom w:val="single" w:sz="18" w:space="0" w:color="auto"/>
+          <w:right w:val="single" w:sz="18" w:space="0" w:color="auto"/>
+          <w:insideH w:val="single" w:sz="18" w:space="0" w:color="auto"/>
+          <w:insideV w:val="single" w:sz="18" w:space="0" w:color="auto"/>
+        </w:tblBorders>
+        <w:tblLook w:val="04A0" w:firstRow="1" w:lastRow="0" w:firstColumn="1" w:lastColumn="0" w:noHBand="0" w:noVBand="1"/>
+      </w:tblPr>
+      <w:tblGrid>
+        <w:gridCol w:w="2093"/>
+        <w:gridCol w:w="7195"/>
+      </w:tblGrid>
+      <w:tr>
+        <w:tc>
+          <w:tcPr>
+            <w:tcW w:w="2093" w:type="dxa"/>
+          </w:tcPr>
+          <w:p>
+            <w:r>
+              <w:t>Nom</w:t>
+            </w:r>
+          </w:p>
+        </w:tc>
+        <w:tc>
+          <w:tcPr>
+            <w:tcW w:w="7195" w:type="dxa"/>
+          </w:tcPr>
+          <w:p>
+            <w:r>
+              <w:t>Modification des données d’un étudiant</w:t>
+            </w:r>
+          </w:p>
+        </w:tc>
+      </w:tr>
+      <w:tr>
+        <w:tc>
+          <w:tcPr>
+            <w:tcW w:w="2093" w:type="dxa"/>
+          </w:tcPr>
+          <w:p>
+            <w:r>
+              <w:t>Objectif</w:t>
+            </w:r>
+          </w:p>
+        </w:tc>
+        <w:tc>
+          <w:tcPr>
+            <w:tcW w:w="7195" w:type="dxa"/>
+          </w:tcPr>
+          <w:p>
+            <w:pPr>
+              <w:pStyle w:val="Paragraphedeliste"/>
+              <w:numPr>
+                <w:ilvl w:val="0"/>
+                <w:numId w:val="9"/>
+              </w:numPr>
+            </w:pPr>
+            <w:r>
+              <w:t>Permettre à un étudiant de modifier ses informations</w:t>
+            </w:r>
+          </w:p>
+          <w:p>
+            <w:pPr>
+              <w:pStyle w:val="Paragraphedeliste"/>
+              <w:numPr>
+                <w:ilvl w:val="0"/>
+                <w:numId w:val="9"/>
+              </w:numPr>
+            </w:pPr>
+            <w:r>
+              <w:t xml:space="preserve">Permettre aux agents d’ajouter des modifications à un étudiant </w:t>
+            </w:r>
+          </w:p>
+        </w:tc>
+      </w:tr>
+      <w:tr>
+        <w:tc>
+          <w:tcPr>
+            <w:tcW w:w="2093" w:type="dxa"/>
+          </w:tcPr>
+          <w:p>
+            <w:r>
+              <w:t>Acteurs principaux</w:t>
+            </w:r>
+          </w:p>
+        </w:tc>
+        <w:tc>
+          <w:tcPr>
+            <w:tcW w:w="7195" w:type="dxa"/>
+          </w:tcPr>
+          <w:p>
+            <w:pPr>
+              <w:pStyle w:val="Paragraphedeliste"/>
+              <w:numPr>
+                <w:ilvl w:val="0"/>
+                <w:numId w:val="10"/>
+              </w:numPr>
+            </w:pPr>
+            <w:r>
+              <w:t xml:space="preserve">Étudiants </w:t>
+            </w:r>
+          </w:p>
+          <w:p>
+            <w:pPr>
+              <w:pStyle w:val="Paragraphedeliste"/>
+              <w:numPr>
+                <w:ilvl w:val="0"/>
+                <w:numId w:val="10"/>
+              </w:numPr>
+            </w:pPr>
+            <w:r>
+              <w:t xml:space="preserve">Personnel service inscription </w:t>
+            </w:r>
+          </w:p>
+          <w:p>
+            <w:pPr>
+              <w:pStyle w:val="Paragraphedeliste"/>
+              <w:numPr>
+                <w:ilvl w:val="0"/>
+                <w:numId w:val="10"/>
+              </w:numPr>
+            </w:pPr>
+            <w:r>
+              <w:t>Administrateur</w:t>
+            </w:r>
+          </w:p>
+        </w:tc>
+      </w:tr>
+      <w:tr>
+        <w:tc>
+          <w:tcPr>
+            <w:tcW w:w="2093" w:type="dxa"/>
+          </w:tcPr>
+          <w:p>
+            <w:r>
+              <w:t>Date</w:t>
+            </w:r>
+          </w:p>
+        </w:tc>
+        <w:tc>
+          <w:tcPr>
+            <w:tcW w:w="7195" w:type="dxa"/>
+          </w:tcPr>
+          <w:p>
+            <w:r>
+              <w:t xml:space="preserve">16 novembre 2024 </w:t>
+            </w:r>
+          </w:p>
+        </w:tc>
+      </w:tr>
+      <w:tr>
+        <w:tc>
+          <w:tcPr>
+            <w:tcW w:w="2093" w:type="dxa"/>
+          </w:tcPr>
+          <w:p>
+            <w:r>
+              <w:t>Auteur</w:t>
+            </w:r>
+          </w:p>
+        </w:tc>
+        <w:tc>
+          <w:tcPr>
+            <w:tcW w:w="7195" w:type="dxa"/>
+          </w:tcPr>
+          <w:p>
+            <w:r>
+              <w:t>GROUPE 1</w:t>
+            </w:r>
+          </w:p>
+        </w:tc>
+      </w:tr>
+      <w:tr>
+        <w:tc>
+          <w:tcPr>
+            <w:tcW w:w="2093" w:type="dxa"/>
+          </w:tcPr>
+          <w:p>
+            <w:r>
+              <w:t>Version</w:t>
+            </w:r>
+          </w:p>
+        </w:tc>
+        <w:tc>
+          <w:tcPr>
+            <w:tcW w:w="7195" w:type="dxa"/>
+          </w:tcPr>
+          <w:p>
+            <w:r>
+              <w:t>0.0.1</w:t>
+            </w:r>
+          </w:p>
+        </w:tc>
+      </w:tr>
+      <w:tr>
+        <w:tc>
+          <w:tcPr>
+            <w:tcW w:w="2093" w:type="dxa"/>
+          </w:tcPr>
+          <w:p>
+            <w:r>
+              <w:t>Précondition</w:t>
+            </w:r>
+          </w:p>
+        </w:tc>
+        <w:tc>
+          <w:tcPr>
+            <w:tcW w:w="7195" w:type="dxa"/>
+          </w:tcPr>
+          <w:p>
+            <w:r>
+              <w:t xml:space="preserve">Pour </w:t>
+            </w:r>
+            <w:r>
+              <w:t xml:space="preserve">l’étudiant, Personnel service inscription </w:t>
+            </w:r>
+          </w:p>
+          <w:p>
+            <w:r>
+              <w:t>et l’administrateur l’authentification est obligatoire</w:t>
+            </w:r>
+          </w:p>
+        </w:tc>
+      </w:tr>
+      <w:tr>
+        <w:tc>
+          <w:tcPr>
+            <w:tcW w:w="2093" w:type="dxa"/>
+          </w:tcPr>
+          <w:p>
+            <w:r>
+              <w:t xml:space="preserve">Démarrage </w:t>
+            </w:r>
+          </w:p>
+        </w:tc>
+        <w:tc>
+          <w:tcPr>
+            <w:tcW w:w="7195" w:type="dxa"/>
+          </w:tcPr>
+          <w:p>
+            <w:pPr>
+              <w:pStyle w:val="Paragraphedeliste"/>
+              <w:numPr>
+                <w:ilvl w:val="0"/>
+                <w:numId w:val="12"/>
+              </w:numPr>
+            </w:pPr>
+            <w:r>
+              <w:t xml:space="preserve">Pour un étudiant quand il veut modifier ses données </w:t>
+            </w:r>
+          </w:p>
+          <w:p>
+            <w:pPr>
+              <w:pStyle w:val="Paragraphedeliste"/>
+              <w:numPr>
+                <w:ilvl w:val="0"/>
+                <w:numId w:val="12"/>
+              </w:numPr>
+            </w:pPr>
+            <w:r>
+              <w:t xml:space="preserve">Pour les agents quand ils veulent ajouter un nouvel étudiant </w:t>
+            </w:r>
+          </w:p>
+        </w:tc>
+      </w:tr>
+      <w:tr>
+        <w:tc>
+          <w:tcPr>
+            <w:tcW w:w="9288" w:type="dxa"/>
+            <w:gridSpan w:val="2"/>
+          </w:tcPr>
+          <w:p>
+            <w:pPr>
+              <w:rPr>
+                <w:b/>
+                <w:bCs/>
+              </w:rPr>
+            </w:pPr>
+            <w:r>
+              <w:rPr>
+                <w:b/>
+                <w:bCs/>
+              </w:rPr>
+              <w:t>Scenarios nominaux :</w:t>
+            </w:r>
+            <w:r>
+              <w:rPr>
+                <w:b/>
+                <w:bCs/>
+              </w:rPr>
+              <w:t xml:space="preserve"> </w:t>
+            </w:r>
+          </w:p>
+          <w:p>
+            <w:pPr>
+              <w:pStyle w:val="Paragraphedeliste"/>
+              <w:numPr>
+                <w:ilvl w:val="0"/>
+                <w:numId w:val="14"/>
+              </w:numPr>
+            </w:pPr>
+            <w:r>
+              <w:t>Utilisateur clique sur le bouton modifier</w:t>
+            </w:r>
+          </w:p>
+          <w:p>
+            <w:pPr>
+              <w:pStyle w:val="Paragraphedeliste"/>
+              <w:numPr>
+                <w:ilvl w:val="0"/>
+                <w:numId w:val="14"/>
+              </w:numPr>
+            </w:pPr>
+            <w:r>
+              <w:t>Système affiche le formulaire d’inscription</w:t>
+            </w:r>
+          </w:p>
+          <w:p>
+            <w:pPr>
+              <w:pStyle w:val="Paragraphedeliste"/>
+              <w:numPr>
+                <w:ilvl w:val="0"/>
+                <w:numId w:val="14"/>
+              </w:numPr>
+            </w:pPr>
+            <w:r>
+              <w:t>Utilisateur saisisse les informations demandées et valide</w:t>
+            </w:r>
+          </w:p>
+          <w:p>
+            <w:pPr>
+              <w:pStyle w:val="Paragraphedeliste"/>
+              <w:numPr>
+                <w:ilvl w:val="0"/>
+                <w:numId w:val="14"/>
+              </w:numPr>
+            </w:pPr>
+            <w:r>
+              <w:t>Système vérifier les informations</w:t>
+            </w:r>
+          </w:p>
+          <w:p>
+            <w:pPr>
+              <w:pStyle w:val="Paragraphedeliste"/>
+              <w:numPr>
+                <w:ilvl w:val="0"/>
+                <w:numId w:val="14"/>
+              </w:numPr>
+            </w:pPr>
+            <w:r>
+              <w:t xml:space="preserve">Si les informations sont correctes le système les enregistre dans la base de données </w:t>
+            </w:r>
+            <w:r>
+              <w:rPr>
+                <w:b/>
+                <w:bCs/>
+              </w:rPr>
+              <w:t>(aller à la page de connexion)</w:t>
+            </w:r>
+          </w:p>
+          <w:p>
+            <w:pPr>
+              <w:rPr>
+                <w:b/>
+                <w:bCs/>
+              </w:rPr>
+            </w:pPr>
+            <w:r>
+              <w:rPr>
+                <w:b/>
+                <w:bCs/>
+              </w:rPr>
+              <w:t>Scenarios alternatifs :</w:t>
+            </w:r>
+          </w:p>
+          <w:p>
+            <w:r>
+              <w:t xml:space="preserve">           2,3 L’utilisateur peut décider de quitter l’ajout ou quitter l’application</w:t>
+            </w:r>
+          </w:p>
+          <w:p>
+            <w:pPr>
+              <w:rPr>
+                <w:b/>
+                <w:bCs/>
+              </w:rPr>
+            </w:pPr>
+            <w:r>
+              <w:rPr>
+                <w:b/>
+                <w:bCs/>
+              </w:rPr>
+              <w:t>Scenarios d’exception :</w:t>
+            </w:r>
+          </w:p>
+          <w:p>
+            <w:r>
+              <w:t>4 si les informations sont incorrectes le système afficher le message d’erreur (retour à l’étape 3)</w:t>
+            </w:r>
+          </w:p>
+          <w:p>
+            <w:r>
+              <w:t xml:space="preserve">           5 si l’enregistrement dans la base de données échoue (le système recapitule les erreurs et transmettre au développeur) redémarrage du système.</w:t>
+            </w:r>
+          </w:p>
+          <w:p/>
+        </w:tc>
+      </w:tr>
+    </w:tbl>
+    <w:p/>
     <w:p>
       <w:pPr>
         <w:pStyle w:val="Titre1"/>
@@ -4364,6 +5443,92 @@
 <file path=word/numbering.xml><?xml version="1.0" encoding="utf-8"?>
 <w:numbering xmlns:wpc="http://schemas.microsoft.com/office/word/2010/wordprocessingCanvas" xmlns:cx="http://schemas.microsoft.com/office/drawing/2014/chartex" xmlns:cx1="http://schemas.microsoft.com/office/drawing/2015/9/8/chartex" xmlns:cx2="http://schemas.microsoft.com/office/drawing/2015/10/21/chartex" xmlns:cx3="http://schemas.microsoft.com/office/drawing/2016/5/9/chartex" xmlns:cx4="http://schemas.microsoft.com/office/drawing/2016/5/10/chartex" xmlns:cx5="http://schemas.microsoft.com/office/drawing/2016/5/11/chartex" xmlns:cx6="http://schemas.microsoft.com/office/drawing/2016/5/12/chartex" xmlns:cx7="http://schemas.microsoft.com/office/drawing/2016/5/13/chartex" xmlns:cx8="http://schemas.microsoft.com/office/drawing/2016/5/14/chartex" xmlns:mc="http://schemas.openxmlformats.org/markup-compatibility/2006" xmlns:aink="http://schemas.microsoft.com/office/drawing/2016/ink" xmlns:am3d="http://schemas.microsoft.com/office/drawing/2017/model3d" xmlns:o="urn:schemas-microsoft-com:office:office" xmlns:oel="http://schemas.microsoft.com/office/2019/extlst" xmlns:r="http://schemas.openxmlformats.org/officeDocument/2006/relationships" xmlns:m="http://schemas.openxmlformats.org/officeDocument/2006/math" xmlns:v="urn:schemas-microsoft-com:vml" xmlns:wp14="http://schemas.microsoft.com/office/word/2010/wordprocessingDrawing" xmlns:wp="http://schemas.openxmlformats.org/drawingml/2006/wordprocessingDrawing" xmlns:w10="urn:schemas-microsoft-com:office:word" xmlns:w="http://schemas.openxmlformats.org/wordprocessingml/2006/main" xmlns:w14="http://schemas.microsoft.com/office/word/2010/wordml" xmlns:w15="http://schemas.microsoft.com/office/word/2012/wordml" xmlns:w16cex="http://schemas.microsoft.com/office/word/2018/wordml/cex" xmlns:w16cid="http://schemas.microsoft.com/office/word/2016/wordml/cid" xmlns:w16="http://schemas.microsoft.com/office/word/2018/wordml" xmlns:w16du="http://schemas.microsoft.com/office/word/2023/wordml/word16du" xmlns:w16sdtdh="http://schemas.microsoft.com/office/word/2020/wordml/sdtdatahash" xmlns:w16sdtfl="http://schemas.microsoft.com/office/word/2024/wordml/sdtformatlock" xmlns:w16se="http://schemas.microsoft.com/office/word/2015/wordml/symex" xmlns:wpg="http://schemas.microsoft.com/office/word/2010/wordprocessingGroup" xmlns:wpi="http://schemas.microsoft.com/office/word/2010/wordprocessingInk" xmlns:wne="http://schemas.microsoft.com/office/word/2006/wordml" xmlns:wps="http://schemas.microsoft.com/office/word/2010/wordprocessingShape" mc:Ignorable="w14 w15 w16se w16cid w16 w16cex w16sdtdh w16sdtfl w16du wp14">
   <w:abstractNum w:abstractNumId="0" w15:restartNumberingAfterBreak="0">
+    <w:nsid w:val="166131E0"/>
+    <w:multiLevelType w:val="hybridMultilevel"/>
+    <w:tmpl w:val="057A5F3E"/>
+    <w:lvl w:ilvl="0" w:tplc="2000000F">
+      <w:start w:val="1"/>
+      <w:numFmt w:val="decimal"/>
+      <w:lvlText w:val="%1."/>
+      <w:lvlJc w:val="left"/>
+      <w:pPr>
+        <w:ind w:left="1211" w:hanging="360"/>
+      </w:pPr>
+    </w:lvl>
+    <w:lvl w:ilvl="1" w:tplc="20000019" w:tentative="1">
+      <w:start w:val="1"/>
+      <w:numFmt w:val="lowerLetter"/>
+      <w:lvlText w:val="%2."/>
+      <w:lvlJc w:val="left"/>
+      <w:pPr>
+        <w:ind w:left="1940" w:hanging="360"/>
+      </w:pPr>
+    </w:lvl>
+    <w:lvl w:ilvl="2" w:tplc="2000001B" w:tentative="1">
+      <w:start w:val="1"/>
+      <w:numFmt w:val="lowerRoman"/>
+      <w:lvlText w:val="%3."/>
+      <w:lvlJc w:val="right"/>
+      <w:pPr>
+        <w:ind w:left="2660" w:hanging="180"/>
+      </w:pPr>
+    </w:lvl>
+    <w:lvl w:ilvl="3" w:tplc="2000000F" w:tentative="1">
+      <w:start w:val="1"/>
+      <w:numFmt w:val="decimal"/>
+      <w:lvlText w:val="%4."/>
+      <w:lvlJc w:val="left"/>
+      <w:pPr>
+        <w:ind w:left="3380" w:hanging="360"/>
+      </w:pPr>
+    </w:lvl>
+    <w:lvl w:ilvl="4" w:tplc="20000019" w:tentative="1">
+      <w:start w:val="1"/>
+      <w:numFmt w:val="lowerLetter"/>
+      <w:lvlText w:val="%5."/>
+      <w:lvlJc w:val="left"/>
+      <w:pPr>
+        <w:ind w:left="4100" w:hanging="360"/>
+      </w:pPr>
+    </w:lvl>
+    <w:lvl w:ilvl="5" w:tplc="2000001B" w:tentative="1">
+      <w:start w:val="1"/>
+      <w:numFmt w:val="lowerRoman"/>
+      <w:lvlText w:val="%6."/>
+      <w:lvlJc w:val="right"/>
+      <w:pPr>
+        <w:ind w:left="4820" w:hanging="180"/>
+      </w:pPr>
+    </w:lvl>
+    <w:lvl w:ilvl="6" w:tplc="2000000F" w:tentative="1">
+      <w:start w:val="1"/>
+      <w:numFmt w:val="decimal"/>
+      <w:lvlText w:val="%7."/>
+      <w:lvlJc w:val="left"/>
+      <w:pPr>
+        <w:ind w:left="5540" w:hanging="360"/>
+      </w:pPr>
+    </w:lvl>
+    <w:lvl w:ilvl="7" w:tplc="20000019" w:tentative="1">
+      <w:start w:val="1"/>
+      <w:numFmt w:val="lowerLetter"/>
+      <w:lvlText w:val="%8."/>
+      <w:lvlJc w:val="left"/>
+      <w:pPr>
+        <w:ind w:left="6260" w:hanging="360"/>
+      </w:pPr>
+    </w:lvl>
+    <w:lvl w:ilvl="8" w:tplc="2000001B" w:tentative="1">
+      <w:start w:val="1"/>
+      <w:numFmt w:val="lowerRoman"/>
+      <w:lvlText w:val="%9."/>
+      <w:lvlJc w:val="right"/>
+      <w:pPr>
+        <w:ind w:left="6980" w:hanging="180"/>
+      </w:pPr>
+    </w:lvl>
+  </w:abstractNum>
+  <w:abstractNum w:abstractNumId="1" w15:restartNumberingAfterBreak="0">
     <w:nsid w:val="206A2DF9"/>
     <w:multiLevelType w:val="hybridMultilevel"/>
     <w:tmpl w:val="0B74E270"/>
@@ -4450,7 +5615,7 @@
       </w:pPr>
     </w:lvl>
   </w:abstractNum>
-  <w:abstractNum w:abstractNumId="1" w15:restartNumberingAfterBreak="0">
+  <w:abstractNum w:abstractNumId="2" w15:restartNumberingAfterBreak="0">
     <w:nsid w:val="2E0E0F92"/>
     <w:multiLevelType w:val="hybridMultilevel"/>
     <w:tmpl w:val="0DF4ABDA"/>
@@ -4563,7 +5728,7 @@
       </w:rPr>
     </w:lvl>
   </w:abstractNum>
-  <w:abstractNum w:abstractNumId="2" w15:restartNumberingAfterBreak="0">
+  <w:abstractNum w:abstractNumId="3" w15:restartNumberingAfterBreak="0">
     <w:nsid w:val="311B1BD2"/>
     <w:multiLevelType w:val="hybridMultilevel"/>
     <w:tmpl w:val="C7721788"/>
@@ -4676,7 +5841,7 @@
       </w:rPr>
     </w:lvl>
   </w:abstractNum>
-  <w:abstractNum w:abstractNumId="3" w15:restartNumberingAfterBreak="0">
+  <w:abstractNum w:abstractNumId="4" w15:restartNumberingAfterBreak="0">
     <w:nsid w:val="33EF08F4"/>
     <w:multiLevelType w:val="hybridMultilevel"/>
     <w:tmpl w:val="0324D8A0"/>
@@ -4763,7 +5928,7 @@
       </w:pPr>
     </w:lvl>
   </w:abstractNum>
-  <w:abstractNum w:abstractNumId="4" w15:restartNumberingAfterBreak="0">
+  <w:abstractNum w:abstractNumId="5" w15:restartNumberingAfterBreak="0">
     <w:nsid w:val="3A5B7C04"/>
     <w:multiLevelType w:val="hybridMultilevel"/>
     <w:tmpl w:val="D98A273C"/>
@@ -4876,7 +6041,7 @@
       </w:rPr>
     </w:lvl>
   </w:abstractNum>
-  <w:abstractNum w:abstractNumId="5" w15:restartNumberingAfterBreak="0">
+  <w:abstractNum w:abstractNumId="6" w15:restartNumberingAfterBreak="0">
     <w:nsid w:val="423475F8"/>
     <w:multiLevelType w:val="hybridMultilevel"/>
     <w:tmpl w:val="EE443E52"/>
@@ -4989,7 +6154,7 @@
       </w:rPr>
     </w:lvl>
   </w:abstractNum>
-  <w:abstractNum w:abstractNumId="6" w15:restartNumberingAfterBreak="0">
+  <w:abstractNum w:abstractNumId="7" w15:restartNumberingAfterBreak="0">
     <w:nsid w:val="49626926"/>
     <w:multiLevelType w:val="hybridMultilevel"/>
     <w:tmpl w:val="4576535E"/>
@@ -5102,7 +6267,7 @@
       </w:rPr>
     </w:lvl>
   </w:abstractNum>
-  <w:abstractNum w:abstractNumId="7" w15:restartNumberingAfterBreak="0">
+  <w:abstractNum w:abstractNumId="8" w15:restartNumberingAfterBreak="0">
     <w:nsid w:val="4FB62D2E"/>
     <w:multiLevelType w:val="hybridMultilevel"/>
     <w:tmpl w:val="850C8B52"/>
@@ -5191,7 +6356,7 @@
       </w:pPr>
     </w:lvl>
   </w:abstractNum>
-  <w:abstractNum w:abstractNumId="8" w15:restartNumberingAfterBreak="0">
+  <w:abstractNum w:abstractNumId="9" w15:restartNumberingAfterBreak="0">
     <w:nsid w:val="62F638A1"/>
     <w:multiLevelType w:val="hybridMultilevel"/>
     <w:tmpl w:val="8EF0FA28"/>
@@ -5305,55 +6470,154 @@
     </w:lvl>
   </w:abstractNum>
   <w:num w:numId="1" w16cid:durableId="1192568288">
-    <w:abstractNumId w:val="3"/>
+    <w:abstractNumId w:val="4"/>
   </w:num>
   <w:num w:numId="2" w16cid:durableId="907808122">
-    <w:abstractNumId w:val="0"/>
+    <w:abstractNumId w:val="1"/>
   </w:num>
   <w:num w:numId="3" w16cid:durableId="908416882">
-    <w:abstractNumId w:val="0"/>
+    <w:abstractNumId w:val="1"/>
     <w:lvlOverride w:ilvl="0">
       <w:startOverride w:val="1"/>
     </w:lvlOverride>
   </w:num>
   <w:num w:numId="4" w16cid:durableId="1589339290">
+    <w:abstractNumId w:val="3"/>
+  </w:num>
+  <w:num w:numId="5" w16cid:durableId="80490309">
     <w:abstractNumId w:val="2"/>
   </w:num>
-  <w:num w:numId="5" w16cid:durableId="80490309">
-    <w:abstractNumId w:val="1"/>
-  </w:num>
   <w:num w:numId="6" w16cid:durableId="1492676588">
-    <w:abstractNumId w:val="3"/>
+    <w:abstractNumId w:val="4"/>
     <w:lvlOverride w:ilvl="0">
       <w:startOverride w:val="1"/>
     </w:lvlOverride>
   </w:num>
   <w:num w:numId="7" w16cid:durableId="340666156">
-    <w:abstractNumId w:val="3"/>
+    <w:abstractNumId w:val="4"/>
     <w:lvlOverride w:ilvl="0">
       <w:startOverride w:val="1"/>
     </w:lvlOverride>
   </w:num>
   <w:num w:numId="8" w16cid:durableId="2133092792">
-    <w:abstractNumId w:val="0"/>
+    <w:abstractNumId w:val="1"/>
     <w:lvlOverride w:ilvl="0">
       <w:startOverride w:val="1"/>
     </w:lvlOverride>
   </w:num>
   <w:num w:numId="9" w16cid:durableId="1248999085">
+    <w:abstractNumId w:val="7"/>
+  </w:num>
+  <w:num w:numId="10" w16cid:durableId="1121533910">
     <w:abstractNumId w:val="6"/>
   </w:num>
-  <w:num w:numId="10" w16cid:durableId="1121533910">
+  <w:num w:numId="11" w16cid:durableId="2085715153">
     <w:abstractNumId w:val="5"/>
   </w:num>
-  <w:num w:numId="11" w16cid:durableId="2085715153">
-    <w:abstractNumId w:val="4"/>
+  <w:num w:numId="12" w16cid:durableId="414405589">
+    <w:abstractNumId w:val="9"/>
   </w:num>
-  <w:num w:numId="12" w16cid:durableId="414405589">
+  <w:num w:numId="13" w16cid:durableId="519126138">
     <w:abstractNumId w:val="8"/>
   </w:num>
-  <w:num w:numId="13" w16cid:durableId="519126138">
+  <w:num w:numId="14" w16cid:durableId="421462626">
+    <w:abstractNumId w:val="0"/>
+  </w:num>
+  <w:num w:numId="15" w16cid:durableId="2112695865">
     <w:abstractNumId w:val="7"/>
+    <w:lvlOverride w:ilvl="0"/>
+    <w:lvlOverride w:ilvl="1"/>
+    <w:lvlOverride w:ilvl="2"/>
+    <w:lvlOverride w:ilvl="3"/>
+    <w:lvlOverride w:ilvl="4"/>
+    <w:lvlOverride w:ilvl="5"/>
+    <w:lvlOverride w:ilvl="6"/>
+    <w:lvlOverride w:ilvl="7"/>
+    <w:lvlOverride w:ilvl="8"/>
+  </w:num>
+  <w:num w:numId="16" w16cid:durableId="1557354516">
+    <w:abstractNumId w:val="6"/>
+    <w:lvlOverride w:ilvl="0"/>
+    <w:lvlOverride w:ilvl="1"/>
+    <w:lvlOverride w:ilvl="2"/>
+    <w:lvlOverride w:ilvl="3"/>
+    <w:lvlOverride w:ilvl="4"/>
+    <w:lvlOverride w:ilvl="5"/>
+    <w:lvlOverride w:ilvl="6"/>
+    <w:lvlOverride w:ilvl="7"/>
+    <w:lvlOverride w:ilvl="8"/>
+  </w:num>
+  <w:num w:numId="17" w16cid:durableId="1767385901">
+    <w:abstractNumId w:val="9"/>
+    <w:lvlOverride w:ilvl="0"/>
+    <w:lvlOverride w:ilvl="1"/>
+    <w:lvlOverride w:ilvl="2"/>
+    <w:lvlOverride w:ilvl="3"/>
+    <w:lvlOverride w:ilvl="4"/>
+    <w:lvlOverride w:ilvl="5"/>
+    <w:lvlOverride w:ilvl="6"/>
+    <w:lvlOverride w:ilvl="7"/>
+    <w:lvlOverride w:ilvl="8"/>
+  </w:num>
+  <w:num w:numId="18" w16cid:durableId="404305541">
+    <w:abstractNumId w:val="8"/>
+    <w:lvlOverride w:ilvl="0">
+      <w:startOverride w:val="1"/>
+    </w:lvlOverride>
+    <w:lvlOverride w:ilvl="1">
+      <w:startOverride w:val="1"/>
+    </w:lvlOverride>
+    <w:lvlOverride w:ilvl="2">
+      <w:startOverride w:val="1"/>
+    </w:lvlOverride>
+    <w:lvlOverride w:ilvl="3">
+      <w:startOverride w:val="1"/>
+    </w:lvlOverride>
+    <w:lvlOverride w:ilvl="4">
+      <w:startOverride w:val="1"/>
+    </w:lvlOverride>
+    <w:lvlOverride w:ilvl="5">
+      <w:startOverride w:val="1"/>
+    </w:lvlOverride>
+    <w:lvlOverride w:ilvl="6">
+      <w:startOverride w:val="1"/>
+    </w:lvlOverride>
+    <w:lvlOverride w:ilvl="7">
+      <w:startOverride w:val="1"/>
+    </w:lvlOverride>
+    <w:lvlOverride w:ilvl="8">
+      <w:startOverride w:val="1"/>
+    </w:lvlOverride>
+  </w:num>
+  <w:num w:numId="19" w16cid:durableId="1469785154">
+    <w:abstractNumId w:val="0"/>
+    <w:lvlOverride w:ilvl="0">
+      <w:startOverride w:val="1"/>
+    </w:lvlOverride>
+    <w:lvlOverride w:ilvl="1">
+      <w:startOverride w:val="1"/>
+    </w:lvlOverride>
+    <w:lvlOverride w:ilvl="2">
+      <w:startOverride w:val="1"/>
+    </w:lvlOverride>
+    <w:lvlOverride w:ilvl="3">
+      <w:startOverride w:val="1"/>
+    </w:lvlOverride>
+    <w:lvlOverride w:ilvl="4">
+      <w:startOverride w:val="1"/>
+    </w:lvlOverride>
+    <w:lvlOverride w:ilvl="5">
+      <w:startOverride w:val="1"/>
+    </w:lvlOverride>
+    <w:lvlOverride w:ilvl="6">
+      <w:startOverride w:val="1"/>
+    </w:lvlOverride>
+    <w:lvlOverride w:ilvl="7">
+      <w:startOverride w:val="1"/>
+    </w:lvlOverride>
+    <w:lvlOverride w:ilvl="8">
+      <w:startOverride w:val="1"/>
+    </w:lvlOverride>
   </w:num>
 </w:numbering>
 </file>
@@ -5839,7 +7103,6 @@
   <w:style w:type="character" w:default="1" w:styleId="Policepardfaut">
     <w:name w:val="Default Paragraph Font"/>
     <w:uiPriority w:val="1"/>
-    <w:semiHidden/>
     <w:unhideWhenUsed/>
   </w:style>
   <w:style w:type="table" w:default="1" w:styleId="TableauNormal">

</xml_diff>